<commit_message>
Done Mobile-dev hw_4 part 1 (5/6)
</commit_message>
<xml_diff>
--- a/Mobile-dev/hw_4.docx
+++ b/Mobile-dev/hw_4.docx
@@ -106,7 +106,7 @@
                     <pic:cNvPicPr/>
                   </pic:nvPicPr>
                   <pic:blipFill>
-                    <a:blip r:embed="rId5"/>
+                    <a:blip r:embed="rId6"/>
                     <a:stretch>
                       <a:fillRect/>
                     </a:stretch>
@@ -171,7 +171,7 @@
                     <pic:cNvPicPr/>
                   </pic:nvPicPr>
                   <pic:blipFill>
-                    <a:blip r:embed="rId6"/>
+                    <a:blip r:embed="rId7"/>
                     <a:stretch>
                       <a:fillRect/>
                     </a:stretch>
@@ -237,7 +237,7 @@
                     <pic:cNvPicPr/>
                   </pic:nvPicPr>
                   <pic:blipFill>
-                    <a:blip r:embed="rId7"/>
+                    <a:blip r:embed="rId8"/>
                     <a:stretch>
                       <a:fillRect/>
                     </a:stretch>
@@ -302,7 +302,7 @@
                     <pic:cNvPicPr/>
                   </pic:nvPicPr>
                   <pic:blipFill>
-                    <a:blip r:embed="rId8"/>
+                    <a:blip r:embed="rId9"/>
                     <a:stretch>
                       <a:fillRect/>
                     </a:stretch>
@@ -368,7 +368,7 @@
                     <pic:cNvPicPr/>
                   </pic:nvPicPr>
                   <pic:blipFill>
-                    <a:blip r:embed="rId9"/>
+                    <a:blip r:embed="rId10"/>
                     <a:stretch>
                       <a:fillRect/>
                     </a:stretch>
@@ -436,7 +436,7 @@
                     <pic:cNvPicPr/>
                   </pic:nvPicPr>
                   <pic:blipFill>
-                    <a:blip r:embed="rId10"/>
+                    <a:blip r:embed="rId11"/>
                     <a:stretch>
                       <a:fillRect/>
                     </a:stretch>
@@ -505,7 +505,7 @@
                     <pic:cNvPicPr/>
                   </pic:nvPicPr>
                   <pic:blipFill>
-                    <a:blip r:embed="rId11"/>
+                    <a:blip r:embed="rId12"/>
                     <a:stretch>
                       <a:fillRect/>
                     </a:stretch>
@@ -573,7 +573,7 @@
                     <pic:cNvPicPr/>
                   </pic:nvPicPr>
                   <pic:blipFill>
-                    <a:blip r:embed="rId12"/>
+                    <a:blip r:embed="rId13"/>
                     <a:stretch>
                       <a:fillRect/>
                     </a:stretch>
@@ -641,7 +641,7 @@
                     <pic:cNvPicPr/>
                   </pic:nvPicPr>
                   <pic:blipFill>
-                    <a:blip r:embed="rId13"/>
+                    <a:blip r:embed="rId14"/>
                     <a:stretch>
                       <a:fillRect/>
                     </a:stretch>
@@ -710,7 +710,7 @@
                     <pic:cNvPicPr/>
                   </pic:nvPicPr>
                   <pic:blipFill>
-                    <a:blip r:embed="rId14"/>
+                    <a:blip r:embed="rId15"/>
                     <a:stretch>
                       <a:fillRect/>
                     </a:stretch>
@@ -801,7 +801,7 @@
                     <pic:cNvPicPr/>
                   </pic:nvPicPr>
                   <pic:blipFill>
-                    <a:blip r:embed="rId15"/>
+                    <a:blip r:embed="rId16"/>
                     <a:stretch>
                       <a:fillRect/>
                     </a:stretch>
@@ -941,7 +941,7 @@
                     <pic:cNvPicPr/>
                   </pic:nvPicPr>
                   <pic:blipFill>
-                    <a:blip r:embed="rId16"/>
+                    <a:blip r:embed="rId17"/>
                     <a:stretch>
                       <a:fillRect/>
                     </a:stretch>
@@ -1009,7 +1009,7 @@
                     <pic:cNvPicPr/>
                   </pic:nvPicPr>
                   <pic:blipFill>
-                    <a:blip r:embed="rId17"/>
+                    <a:blip r:embed="rId18"/>
                     <a:stretch>
                       <a:fillRect/>
                     </a:stretch>
@@ -1078,7 +1078,7 @@
                     <pic:cNvPicPr/>
                   </pic:nvPicPr>
                   <pic:blipFill>
-                    <a:blip r:embed="rId18"/>
+                    <a:blip r:embed="rId19"/>
                     <a:stretch>
                       <a:fillRect/>
                     </a:stretch>
@@ -1146,7 +1146,7 @@
                     <pic:cNvPicPr/>
                   </pic:nvPicPr>
                   <pic:blipFill>
-                    <a:blip r:embed="rId19"/>
+                    <a:blip r:embed="rId20"/>
                     <a:stretch>
                       <a:fillRect/>
                     </a:stretch>
@@ -1263,6 +1263,7 @@
       <w:r>
         <w:rPr>
           <w:rFonts w:ascii="Times New Roman" w:hAnsi="Times New Roman" w:cs="Times New Roman"/>
+          <w:noProof/>
           <w:sz w:val="28"/>
           <w:szCs w:val="28"/>
         </w:rPr>
@@ -1283,7 +1284,7 @@
                     <pic:cNvPicPr/>
                   </pic:nvPicPr>
                   <pic:blipFill>
-                    <a:blip r:embed="rId20"/>
+                    <a:blip r:embed="rId21"/>
                     <a:stretch>
                       <a:fillRect/>
                     </a:stretch>
@@ -1330,6 +1331,7 @@
       <w:r>
         <w:rPr>
           <w:rFonts w:ascii="Times New Roman" w:hAnsi="Times New Roman" w:cs="Times New Roman"/>
+          <w:noProof/>
           <w:sz w:val="28"/>
           <w:szCs w:val="28"/>
           <w:lang w:val="en-US"/>
@@ -1350,7 +1352,7 @@
                     <pic:cNvPicPr/>
                   </pic:nvPicPr>
                   <pic:blipFill>
-                    <a:blip r:embed="rId21"/>
+                    <a:blip r:embed="rId22"/>
                     <a:stretch>
                       <a:fillRect/>
                     </a:stretch>
@@ -1397,6 +1399,7 @@
       <w:r>
         <w:rPr>
           <w:rFonts w:ascii="Times New Roman" w:hAnsi="Times New Roman" w:cs="Times New Roman"/>
+          <w:noProof/>
           <w:sz w:val="28"/>
           <w:szCs w:val="28"/>
           <w:lang w:val="en-US"/>
@@ -1418,7 +1421,7 @@
                     <pic:cNvPicPr/>
                   </pic:nvPicPr>
                   <pic:blipFill>
-                    <a:blip r:embed="rId22"/>
+                    <a:blip r:embed="rId23"/>
                     <a:stretch>
                       <a:fillRect/>
                     </a:stretch>
@@ -1465,6 +1468,7 @@
       <w:r>
         <w:rPr>
           <w:rFonts w:ascii="Times New Roman" w:hAnsi="Times New Roman" w:cs="Times New Roman"/>
+          <w:noProof/>
           <w:sz w:val="28"/>
           <w:szCs w:val="28"/>
           <w:lang w:val="en-US"/>
@@ -1485,7 +1489,7 @@
                     <pic:cNvPicPr/>
                   </pic:nvPicPr>
                   <pic:blipFill>
-                    <a:blip r:embed="rId23"/>
+                    <a:blip r:embed="rId24"/>
                     <a:stretch>
                       <a:fillRect/>
                     </a:stretch>
@@ -1532,6 +1536,7 @@
       <w:r>
         <w:rPr>
           <w:rFonts w:ascii="Times New Roman" w:hAnsi="Times New Roman" w:cs="Times New Roman"/>
+          <w:noProof/>
           <w:sz w:val="28"/>
           <w:szCs w:val="28"/>
           <w:lang w:val="en-US"/>
@@ -1553,7 +1558,7 @@
                     <pic:cNvPicPr/>
                   </pic:nvPicPr>
                   <pic:blipFill>
-                    <a:blip r:embed="rId24"/>
+                    <a:blip r:embed="rId25"/>
                     <a:stretch>
                       <a:fillRect/>
                     </a:stretch>
@@ -1600,6 +1605,7 @@
       <w:r>
         <w:rPr>
           <w:rFonts w:ascii="Times New Roman" w:hAnsi="Times New Roman" w:cs="Times New Roman"/>
+          <w:noProof/>
           <w:sz w:val="28"/>
           <w:szCs w:val="28"/>
           <w:lang w:val="en-US"/>
@@ -1620,7 +1626,7 @@
                     <pic:cNvPicPr/>
                   </pic:nvPicPr>
                   <pic:blipFill>
-                    <a:blip r:embed="rId25"/>
+                    <a:blip r:embed="rId26"/>
                     <a:stretch>
                       <a:fillRect/>
                     </a:stretch>
@@ -1694,7 +1700,6 @@
           <w:rFonts w:ascii="Times New Roman" w:hAnsi="Times New Roman" w:cs="Times New Roman"/>
           <w:sz w:val="28"/>
           <w:szCs w:val="28"/>
-          <w:lang w:val="en-US"/>
         </w:rPr>
       </w:pPr>
       <w:r>
@@ -1732,24 +1737,24 @@
           <w:rFonts w:ascii="Times New Roman" w:hAnsi="Times New Roman" w:cs="Times New Roman"/>
           <w:sz w:val="28"/>
           <w:szCs w:val="28"/>
-          <w:lang w:val="en-US"/>
-        </w:rPr>
-      </w:pPr>
-    </w:p>
-    <w:p>
-      <w:pPr>
-        <w:spacing w:line="360" w:lineRule="auto"/>
-        <w:jc w:val="both"/>
-        <w:rPr>
-          <w:rFonts w:ascii="Times New Roman" w:hAnsi="Times New Roman" w:cs="Times New Roman"/>
-          <w:sz w:val="28"/>
-          <w:szCs w:val="28"/>
-          <w:lang w:val="en-US"/>
-        </w:rPr>
-      </w:pPr>
-      <w:r>
-        <w:rPr>
-          <w:rFonts w:ascii="Times New Roman" w:hAnsi="Times New Roman" w:cs="Times New Roman"/>
+        </w:rPr>
+      </w:pPr>
+    </w:p>
+    <w:p>
+      <w:pPr>
+        <w:spacing w:line="360" w:lineRule="auto"/>
+        <w:jc w:val="both"/>
+        <w:rPr>
+          <w:rFonts w:ascii="Times New Roman" w:hAnsi="Times New Roman" w:cs="Times New Roman"/>
+          <w:sz w:val="28"/>
+          <w:szCs w:val="28"/>
+          <w:lang w:val="en-US"/>
+        </w:rPr>
+      </w:pPr>
+      <w:r>
+        <w:rPr>
+          <w:rFonts w:ascii="Times New Roman" w:hAnsi="Times New Roman" w:cs="Times New Roman"/>
+          <w:noProof/>
           <w:sz w:val="28"/>
           <w:szCs w:val="28"/>
           <w:lang w:val="en-US"/>
@@ -1770,7 +1775,7 @@
                     <pic:cNvPicPr/>
                   </pic:nvPicPr>
                   <pic:blipFill>
-                    <a:blip r:embed="rId26"/>
+                    <a:blip r:embed="rId27"/>
                     <a:stretch>
                       <a:fillRect/>
                     </a:stretch>
@@ -1817,6 +1822,7 @@
       <w:r>
         <w:rPr>
           <w:rFonts w:ascii="Times New Roman" w:hAnsi="Times New Roman" w:cs="Times New Roman"/>
+          <w:noProof/>
           <w:sz w:val="28"/>
           <w:szCs w:val="28"/>
           <w:lang w:val="en-US"/>
@@ -1837,7 +1843,7 @@
                     <pic:cNvPicPr/>
                   </pic:nvPicPr>
                   <pic:blipFill>
-                    <a:blip r:embed="rId27"/>
+                    <a:blip r:embed="rId28"/>
                     <a:stretch>
                       <a:fillRect/>
                     </a:stretch>
@@ -1884,6 +1890,7 @@
       <w:r>
         <w:rPr>
           <w:rFonts w:ascii="Times New Roman" w:hAnsi="Times New Roman" w:cs="Times New Roman"/>
+          <w:noProof/>
           <w:sz w:val="28"/>
           <w:szCs w:val="28"/>
           <w:lang w:val="en-US"/>
@@ -1905,7 +1912,7 @@
                     <pic:cNvPicPr/>
                   </pic:nvPicPr>
                   <pic:blipFill>
-                    <a:blip r:embed="rId28"/>
+                    <a:blip r:embed="rId29"/>
                     <a:stretch>
                       <a:fillRect/>
                     </a:stretch>
@@ -1952,6 +1959,7 @@
       <w:r>
         <w:rPr>
           <w:rFonts w:ascii="Times New Roman" w:hAnsi="Times New Roman" w:cs="Times New Roman"/>
+          <w:noProof/>
           <w:sz w:val="28"/>
           <w:szCs w:val="28"/>
           <w:lang w:val="en-US"/>
@@ -1972,7 +1980,7 @@
                     <pic:cNvPicPr/>
                   </pic:nvPicPr>
                   <pic:blipFill>
-                    <a:blip r:embed="rId29"/>
+                    <a:blip r:embed="rId30"/>
                     <a:stretch>
                       <a:fillRect/>
                     </a:stretch>
@@ -2019,6 +2027,7 @@
       <w:r>
         <w:rPr>
           <w:rFonts w:ascii="Times New Roman" w:hAnsi="Times New Roman" w:cs="Times New Roman"/>
+          <w:noProof/>
           <w:sz w:val="28"/>
           <w:szCs w:val="28"/>
           <w:lang w:val="en-US"/>
@@ -2040,7 +2049,7 @@
                     <pic:cNvPicPr/>
                   </pic:nvPicPr>
                   <pic:blipFill>
-                    <a:blip r:embed="rId30"/>
+                    <a:blip r:embed="rId31"/>
                     <a:stretch>
                       <a:fillRect/>
                     </a:stretch>
@@ -2087,6 +2096,7 @@
       <w:r>
         <w:rPr>
           <w:rFonts w:ascii="Times New Roman" w:hAnsi="Times New Roman" w:cs="Times New Roman"/>
+          <w:noProof/>
           <w:sz w:val="28"/>
           <w:szCs w:val="28"/>
           <w:lang w:val="en-US"/>
@@ -2108,7 +2118,7 @@
                     <pic:cNvPicPr/>
                   </pic:nvPicPr>
                   <pic:blipFill>
-                    <a:blip r:embed="rId31"/>
+                    <a:blip r:embed="rId32"/>
                     <a:stretch>
                       <a:fillRect/>
                     </a:stretch>
@@ -2155,6 +2165,7 @@
       <w:r>
         <w:rPr>
           <w:rFonts w:ascii="Times New Roman" w:hAnsi="Times New Roman" w:cs="Times New Roman"/>
+          <w:noProof/>
           <w:sz w:val="28"/>
           <w:szCs w:val="28"/>
           <w:lang w:val="en-US"/>
@@ -2175,7 +2186,7 @@
                     <pic:cNvPicPr/>
                   </pic:nvPicPr>
                   <pic:blipFill>
-                    <a:blip r:embed="rId32"/>
+                    <a:blip r:embed="rId33"/>
                     <a:stretch>
                       <a:fillRect/>
                     </a:stretch>
@@ -2222,6 +2233,7 @@
       <w:r>
         <w:rPr>
           <w:rFonts w:ascii="Times New Roman" w:hAnsi="Times New Roman" w:cs="Times New Roman"/>
+          <w:noProof/>
           <w:sz w:val="28"/>
           <w:szCs w:val="28"/>
           <w:lang w:val="en-US"/>
@@ -2243,7 +2255,7 @@
                     <pic:cNvPicPr/>
                   </pic:nvPicPr>
                   <pic:blipFill>
-                    <a:blip r:embed="rId33"/>
+                    <a:blip r:embed="rId34"/>
                     <a:stretch>
                       <a:fillRect/>
                     </a:stretch>
@@ -2317,6 +2329,7 @@
           <w:rFonts w:ascii="Times New Roman" w:hAnsi="Times New Roman" w:cs="Times New Roman"/>
           <w:sz w:val="28"/>
           <w:szCs w:val="28"/>
+          <w:lang w:val="en-US"/>
         </w:rPr>
       </w:pPr>
       <w:r>
@@ -2354,6 +2367,1040 @@
           <w:rFonts w:ascii="Times New Roman" w:hAnsi="Times New Roman" w:cs="Times New Roman"/>
           <w:sz w:val="28"/>
           <w:szCs w:val="28"/>
+          <w:lang w:val="en-US"/>
+        </w:rPr>
+      </w:pPr>
+    </w:p>
+    <w:p>
+      <w:pPr>
+        <w:spacing w:line="360" w:lineRule="auto"/>
+        <w:jc w:val="both"/>
+        <w:rPr>
+          <w:rFonts w:ascii="Times New Roman" w:hAnsi="Times New Roman" w:cs="Times New Roman"/>
+          <w:sz w:val="28"/>
+          <w:szCs w:val="28"/>
+        </w:rPr>
+      </w:pPr>
+      <w:r>
+        <w:rPr>
+          <w:rFonts w:ascii="Times New Roman" w:hAnsi="Times New Roman" w:cs="Times New Roman"/>
+          <w:sz w:val="28"/>
+          <w:szCs w:val="28"/>
+        </w:rPr>
+        <w:drawing>
+          <wp:inline distT="0" distB="0" distL="0" distR="0" wp14:anchorId="46BE1845" wp14:editId="192C945C">
+            <wp:extent cx="5400000" cy="1773255"/>
+            <wp:effectExtent l="0" t="0" r="0" b="0"/>
+            <wp:docPr id="2037660981" name="Рисунок 1"/>
+            <wp:cNvGraphicFramePr>
+              <a:graphicFrameLocks xmlns:a="http://schemas.openxmlformats.org/drawingml/2006/main" noChangeAspect="1"/>
+            </wp:cNvGraphicFramePr>
+            <a:graphic xmlns:a="http://schemas.openxmlformats.org/drawingml/2006/main">
+              <a:graphicData uri="http://schemas.openxmlformats.org/drawingml/2006/picture">
+                <pic:pic xmlns:pic="http://schemas.openxmlformats.org/drawingml/2006/picture">
+                  <pic:nvPicPr>
+                    <pic:cNvPr id="2037660981" name=""/>
+                    <pic:cNvPicPr/>
+                  </pic:nvPicPr>
+                  <pic:blipFill>
+                    <a:blip r:embed="rId35"/>
+                    <a:stretch>
+                      <a:fillRect/>
+                    </a:stretch>
+                  </pic:blipFill>
+                  <pic:spPr>
+                    <a:xfrm>
+                      <a:off x="0" y="0"/>
+                      <a:ext cx="5400000" cy="1773255"/>
+                    </a:xfrm>
+                    <a:prstGeom prst="rect">
+                      <a:avLst/>
+                    </a:prstGeom>
+                  </pic:spPr>
+                </pic:pic>
+              </a:graphicData>
+            </a:graphic>
+          </wp:inline>
+        </w:drawing>
+      </w:r>
+    </w:p>
+    <w:p>
+      <w:pPr>
+        <w:spacing w:line="360" w:lineRule="auto"/>
+        <w:jc w:val="both"/>
+        <w:rPr>
+          <w:rFonts w:ascii="Times New Roman" w:hAnsi="Times New Roman" w:cs="Times New Roman"/>
+          <w:sz w:val="28"/>
+          <w:szCs w:val="28"/>
+          <w:lang w:val="en-US"/>
+        </w:rPr>
+      </w:pPr>
+    </w:p>
+    <w:p>
+      <w:pPr>
+        <w:spacing w:line="360" w:lineRule="auto"/>
+        <w:jc w:val="both"/>
+        <w:rPr>
+          <w:rFonts w:ascii="Times New Roman" w:hAnsi="Times New Roman" w:cs="Times New Roman"/>
+          <w:sz w:val="28"/>
+          <w:szCs w:val="28"/>
+          <w:lang w:val="en-US"/>
+        </w:rPr>
+      </w:pPr>
+      <w:r>
+        <w:rPr>
+          <w:rFonts w:ascii="Times New Roman" w:hAnsi="Times New Roman" w:cs="Times New Roman"/>
+          <w:sz w:val="28"/>
+          <w:szCs w:val="28"/>
+          <w:lang w:val="en-US"/>
+        </w:rPr>
+        <w:drawing>
+          <wp:inline distT="0" distB="0" distL="0" distR="0" wp14:anchorId="023A62B5" wp14:editId="7D6B2E13">
+            <wp:extent cx="5400000" cy="2493063"/>
+            <wp:effectExtent l="0" t="0" r="0" b="2540"/>
+            <wp:docPr id="1939685379" name="Рисунок 1"/>
+            <wp:cNvGraphicFramePr>
+              <a:graphicFrameLocks xmlns:a="http://schemas.openxmlformats.org/drawingml/2006/main" noChangeAspect="1"/>
+            </wp:cNvGraphicFramePr>
+            <a:graphic xmlns:a="http://schemas.openxmlformats.org/drawingml/2006/main">
+              <a:graphicData uri="http://schemas.openxmlformats.org/drawingml/2006/picture">
+                <pic:pic xmlns:pic="http://schemas.openxmlformats.org/drawingml/2006/picture">
+                  <pic:nvPicPr>
+                    <pic:cNvPr id="1939685379" name=""/>
+                    <pic:cNvPicPr/>
+                  </pic:nvPicPr>
+                  <pic:blipFill>
+                    <a:blip r:embed="rId36"/>
+                    <a:stretch>
+                      <a:fillRect/>
+                    </a:stretch>
+                  </pic:blipFill>
+                  <pic:spPr>
+                    <a:xfrm>
+                      <a:off x="0" y="0"/>
+                      <a:ext cx="5400000" cy="2493063"/>
+                    </a:xfrm>
+                    <a:prstGeom prst="rect">
+                      <a:avLst/>
+                    </a:prstGeom>
+                  </pic:spPr>
+                </pic:pic>
+              </a:graphicData>
+            </a:graphic>
+          </wp:inline>
+        </w:drawing>
+      </w:r>
+    </w:p>
+    <w:p>
+      <w:pPr>
+        <w:spacing w:line="360" w:lineRule="auto"/>
+        <w:jc w:val="both"/>
+        <w:rPr>
+          <w:rFonts w:ascii="Times New Roman" w:hAnsi="Times New Roman" w:cs="Times New Roman"/>
+          <w:sz w:val="28"/>
+          <w:szCs w:val="28"/>
+          <w:lang w:val="en-US"/>
+        </w:rPr>
+      </w:pPr>
+    </w:p>
+    <w:p>
+      <w:pPr>
+        <w:spacing w:line="360" w:lineRule="auto"/>
+        <w:jc w:val="both"/>
+        <w:rPr>
+          <w:rFonts w:ascii="Times New Roman" w:hAnsi="Times New Roman" w:cs="Times New Roman"/>
+          <w:sz w:val="28"/>
+          <w:szCs w:val="28"/>
+          <w:lang w:val="en-US"/>
+        </w:rPr>
+      </w:pPr>
+      <w:r>
+        <w:rPr>
+          <w:rFonts w:ascii="Times New Roman" w:hAnsi="Times New Roman" w:cs="Times New Roman"/>
+          <w:sz w:val="28"/>
+          <w:szCs w:val="28"/>
+          <w:lang w:val="en-US"/>
+        </w:rPr>
+        <w:drawing>
+          <wp:inline distT="0" distB="0" distL="0" distR="0" wp14:anchorId="126388D9" wp14:editId="163C243D">
+            <wp:extent cx="5400000" cy="5524682"/>
+            <wp:effectExtent l="0" t="0" r="0" b="0"/>
+            <wp:docPr id="1594670022" name="Рисунок 1"/>
+            <wp:cNvGraphicFramePr>
+              <a:graphicFrameLocks xmlns:a="http://schemas.openxmlformats.org/drawingml/2006/main" noChangeAspect="1"/>
+            </wp:cNvGraphicFramePr>
+            <a:graphic xmlns:a="http://schemas.openxmlformats.org/drawingml/2006/main">
+              <a:graphicData uri="http://schemas.openxmlformats.org/drawingml/2006/picture">
+                <pic:pic xmlns:pic="http://schemas.openxmlformats.org/drawingml/2006/picture">
+                  <pic:nvPicPr>
+                    <pic:cNvPr id="1594670022" name=""/>
+                    <pic:cNvPicPr/>
+                  </pic:nvPicPr>
+                  <pic:blipFill>
+                    <a:blip r:embed="rId37"/>
+                    <a:stretch>
+                      <a:fillRect/>
+                    </a:stretch>
+                  </pic:blipFill>
+                  <pic:spPr>
+                    <a:xfrm>
+                      <a:off x="0" y="0"/>
+                      <a:ext cx="5400000" cy="5524682"/>
+                    </a:xfrm>
+                    <a:prstGeom prst="rect">
+                      <a:avLst/>
+                    </a:prstGeom>
+                  </pic:spPr>
+                </pic:pic>
+              </a:graphicData>
+            </a:graphic>
+          </wp:inline>
+        </w:drawing>
+      </w:r>
+    </w:p>
+    <w:p>
+      <w:pPr>
+        <w:spacing w:line="360" w:lineRule="auto"/>
+        <w:jc w:val="both"/>
+        <w:rPr>
+          <w:rFonts w:ascii="Times New Roman" w:hAnsi="Times New Roman" w:cs="Times New Roman"/>
+          <w:sz w:val="28"/>
+          <w:szCs w:val="28"/>
+          <w:lang w:val="en-US"/>
+        </w:rPr>
+      </w:pPr>
+    </w:p>
+    <w:p>
+      <w:pPr>
+        <w:spacing w:line="360" w:lineRule="auto"/>
+        <w:jc w:val="both"/>
+        <w:rPr>
+          <w:rFonts w:ascii="Times New Roman" w:hAnsi="Times New Roman" w:cs="Times New Roman"/>
+          <w:sz w:val="28"/>
+          <w:szCs w:val="28"/>
+          <w:lang w:val="en-US"/>
+        </w:rPr>
+      </w:pPr>
+      <w:r>
+        <w:rPr>
+          <w:rFonts w:ascii="Times New Roman" w:hAnsi="Times New Roman" w:cs="Times New Roman"/>
+          <w:sz w:val="28"/>
+          <w:szCs w:val="28"/>
+          <w:lang w:val="en-US"/>
+        </w:rPr>
+        <w:drawing>
+          <wp:inline distT="0" distB="0" distL="0" distR="0" wp14:anchorId="07BA2065" wp14:editId="29574F2E">
+            <wp:extent cx="2492450" cy="5400000"/>
+            <wp:effectExtent l="0" t="0" r="3175" b="0"/>
+            <wp:docPr id="114669104" name="Рисунок 1"/>
+            <wp:cNvGraphicFramePr>
+              <a:graphicFrameLocks xmlns:a="http://schemas.openxmlformats.org/drawingml/2006/main" noChangeAspect="1"/>
+            </wp:cNvGraphicFramePr>
+            <a:graphic xmlns:a="http://schemas.openxmlformats.org/drawingml/2006/main">
+              <a:graphicData uri="http://schemas.openxmlformats.org/drawingml/2006/picture">
+                <pic:pic xmlns:pic="http://schemas.openxmlformats.org/drawingml/2006/picture">
+                  <pic:nvPicPr>
+                    <pic:cNvPr id="114669104" name=""/>
+                    <pic:cNvPicPr/>
+                  </pic:nvPicPr>
+                  <pic:blipFill>
+                    <a:blip r:embed="rId38"/>
+                    <a:stretch>
+                      <a:fillRect/>
+                    </a:stretch>
+                  </pic:blipFill>
+                  <pic:spPr>
+                    <a:xfrm>
+                      <a:off x="0" y="0"/>
+                      <a:ext cx="2492450" cy="5400000"/>
+                    </a:xfrm>
+                    <a:prstGeom prst="rect">
+                      <a:avLst/>
+                    </a:prstGeom>
+                  </pic:spPr>
+                </pic:pic>
+              </a:graphicData>
+            </a:graphic>
+          </wp:inline>
+        </w:drawing>
+      </w:r>
+    </w:p>
+    <w:p>
+      <w:pPr>
+        <w:spacing w:line="360" w:lineRule="auto"/>
+        <w:jc w:val="both"/>
+        <w:rPr>
+          <w:rFonts w:ascii="Times New Roman" w:hAnsi="Times New Roman" w:cs="Times New Roman"/>
+          <w:sz w:val="28"/>
+          <w:szCs w:val="28"/>
+          <w:lang w:val="en-US"/>
+        </w:rPr>
+      </w:pPr>
+    </w:p>
+    <w:p>
+      <w:pPr>
+        <w:spacing w:line="360" w:lineRule="auto"/>
+        <w:jc w:val="both"/>
+        <w:rPr>
+          <w:rFonts w:ascii="Times New Roman" w:hAnsi="Times New Roman" w:cs="Times New Roman"/>
+          <w:sz w:val="28"/>
+          <w:szCs w:val="28"/>
+          <w:lang w:val="en-US"/>
+        </w:rPr>
+      </w:pPr>
+      <w:r>
+        <w:rPr>
+          <w:rFonts w:ascii="Times New Roman" w:hAnsi="Times New Roman" w:cs="Times New Roman"/>
+          <w:sz w:val="28"/>
+          <w:szCs w:val="28"/>
+          <w:lang w:val="en-US"/>
+        </w:rPr>
+        <w:drawing>
+          <wp:inline distT="0" distB="0" distL="0" distR="0" wp14:anchorId="34CFC50C" wp14:editId="2DD67C72">
+            <wp:extent cx="5400000" cy="1049407"/>
+            <wp:effectExtent l="0" t="0" r="0" b="0"/>
+            <wp:docPr id="98556872" name="Рисунок 1"/>
+            <wp:cNvGraphicFramePr>
+              <a:graphicFrameLocks xmlns:a="http://schemas.openxmlformats.org/drawingml/2006/main" noChangeAspect="1"/>
+            </wp:cNvGraphicFramePr>
+            <a:graphic xmlns:a="http://schemas.openxmlformats.org/drawingml/2006/main">
+              <a:graphicData uri="http://schemas.openxmlformats.org/drawingml/2006/picture">
+                <pic:pic xmlns:pic="http://schemas.openxmlformats.org/drawingml/2006/picture">
+                  <pic:nvPicPr>
+                    <pic:cNvPr id="98556872" name=""/>
+                    <pic:cNvPicPr/>
+                  </pic:nvPicPr>
+                  <pic:blipFill>
+                    <a:blip r:embed="rId39"/>
+                    <a:stretch>
+                      <a:fillRect/>
+                    </a:stretch>
+                  </pic:blipFill>
+                  <pic:spPr>
+                    <a:xfrm>
+                      <a:off x="0" y="0"/>
+                      <a:ext cx="5400000" cy="1049407"/>
+                    </a:xfrm>
+                    <a:prstGeom prst="rect">
+                      <a:avLst/>
+                    </a:prstGeom>
+                  </pic:spPr>
+                </pic:pic>
+              </a:graphicData>
+            </a:graphic>
+          </wp:inline>
+        </w:drawing>
+      </w:r>
+    </w:p>
+    <w:p>
+      <w:pPr>
+        <w:spacing w:line="360" w:lineRule="auto"/>
+        <w:jc w:val="both"/>
+        <w:rPr>
+          <w:rFonts w:ascii="Times New Roman" w:hAnsi="Times New Roman" w:cs="Times New Roman"/>
+          <w:sz w:val="28"/>
+          <w:szCs w:val="28"/>
+          <w:lang w:val="en-US"/>
+        </w:rPr>
+      </w:pPr>
+    </w:p>
+    <w:p>
+      <w:pPr>
+        <w:spacing w:line="360" w:lineRule="auto"/>
+        <w:jc w:val="both"/>
+        <w:rPr>
+          <w:rFonts w:ascii="Times New Roman" w:hAnsi="Times New Roman" w:cs="Times New Roman"/>
+          <w:sz w:val="28"/>
+          <w:szCs w:val="28"/>
+          <w:lang w:val="en-US"/>
+        </w:rPr>
+      </w:pPr>
+      <w:r>
+        <w:rPr>
+          <w:rFonts w:ascii="Times New Roman" w:hAnsi="Times New Roman" w:cs="Times New Roman"/>
+          <w:sz w:val="28"/>
+          <w:szCs w:val="28"/>
+          <w:lang w:val="en-US"/>
+        </w:rPr>
+        <w:lastRenderedPageBreak/>
+        <w:drawing>
+          <wp:inline distT="0" distB="0" distL="0" distR="0" wp14:anchorId="30572C72" wp14:editId="00A5DE3D">
+            <wp:extent cx="5400000" cy="2300844"/>
+            <wp:effectExtent l="0" t="0" r="0" b="4445"/>
+            <wp:docPr id="1690718691" name="Рисунок 1"/>
+            <wp:cNvGraphicFramePr>
+              <a:graphicFrameLocks xmlns:a="http://schemas.openxmlformats.org/drawingml/2006/main" noChangeAspect="1"/>
+            </wp:cNvGraphicFramePr>
+            <a:graphic xmlns:a="http://schemas.openxmlformats.org/drawingml/2006/main">
+              <a:graphicData uri="http://schemas.openxmlformats.org/drawingml/2006/picture">
+                <pic:pic xmlns:pic="http://schemas.openxmlformats.org/drawingml/2006/picture">
+                  <pic:nvPicPr>
+                    <pic:cNvPr id="1690718691" name=""/>
+                    <pic:cNvPicPr/>
+                  </pic:nvPicPr>
+                  <pic:blipFill>
+                    <a:blip r:embed="rId40"/>
+                    <a:stretch>
+                      <a:fillRect/>
+                    </a:stretch>
+                  </pic:blipFill>
+                  <pic:spPr>
+                    <a:xfrm>
+                      <a:off x="0" y="0"/>
+                      <a:ext cx="5400000" cy="2300844"/>
+                    </a:xfrm>
+                    <a:prstGeom prst="rect">
+                      <a:avLst/>
+                    </a:prstGeom>
+                  </pic:spPr>
+                </pic:pic>
+              </a:graphicData>
+            </a:graphic>
+          </wp:inline>
+        </w:drawing>
+      </w:r>
+    </w:p>
+    <w:p>
+      <w:pPr>
+        <w:spacing w:line="360" w:lineRule="auto"/>
+        <w:jc w:val="both"/>
+        <w:rPr>
+          <w:rFonts w:ascii="Times New Roman" w:hAnsi="Times New Roman" w:cs="Times New Roman"/>
+          <w:sz w:val="28"/>
+          <w:szCs w:val="28"/>
+          <w:lang w:val="en-US"/>
+        </w:rPr>
+      </w:pPr>
+    </w:p>
+    <w:p>
+      <w:pPr>
+        <w:spacing w:line="360" w:lineRule="auto"/>
+        <w:jc w:val="both"/>
+        <w:rPr>
+          <w:rFonts w:ascii="Times New Roman" w:hAnsi="Times New Roman" w:cs="Times New Roman"/>
+          <w:sz w:val="28"/>
+          <w:szCs w:val="28"/>
+          <w:lang w:val="en-US"/>
+        </w:rPr>
+      </w:pPr>
+      <w:r>
+        <w:rPr>
+          <w:rFonts w:ascii="Times New Roman" w:hAnsi="Times New Roman" w:cs="Times New Roman"/>
+          <w:sz w:val="28"/>
+          <w:szCs w:val="28"/>
+          <w:lang w:val="en-US"/>
+        </w:rPr>
+        <w:drawing>
+          <wp:inline distT="0" distB="0" distL="0" distR="0" wp14:anchorId="19B38A76" wp14:editId="5E0B4D51">
+            <wp:extent cx="5400000" cy="620524"/>
+            <wp:effectExtent l="0" t="0" r="0" b="8255"/>
+            <wp:docPr id="1436814953" name="Рисунок 1"/>
+            <wp:cNvGraphicFramePr>
+              <a:graphicFrameLocks xmlns:a="http://schemas.openxmlformats.org/drawingml/2006/main" noChangeAspect="1"/>
+            </wp:cNvGraphicFramePr>
+            <a:graphic xmlns:a="http://schemas.openxmlformats.org/drawingml/2006/main">
+              <a:graphicData uri="http://schemas.openxmlformats.org/drawingml/2006/picture">
+                <pic:pic xmlns:pic="http://schemas.openxmlformats.org/drawingml/2006/picture">
+                  <pic:nvPicPr>
+                    <pic:cNvPr id="1436814953" name=""/>
+                    <pic:cNvPicPr/>
+                  </pic:nvPicPr>
+                  <pic:blipFill>
+                    <a:blip r:embed="rId41"/>
+                    <a:stretch>
+                      <a:fillRect/>
+                    </a:stretch>
+                  </pic:blipFill>
+                  <pic:spPr>
+                    <a:xfrm>
+                      <a:off x="0" y="0"/>
+                      <a:ext cx="5400000" cy="620524"/>
+                    </a:xfrm>
+                    <a:prstGeom prst="rect">
+                      <a:avLst/>
+                    </a:prstGeom>
+                  </pic:spPr>
+                </pic:pic>
+              </a:graphicData>
+            </a:graphic>
+          </wp:inline>
+        </w:drawing>
+      </w:r>
+    </w:p>
+    <w:p>
+      <w:pPr>
+        <w:spacing w:line="360" w:lineRule="auto"/>
+        <w:jc w:val="both"/>
+        <w:rPr>
+          <w:rFonts w:ascii="Times New Roman" w:hAnsi="Times New Roman" w:cs="Times New Roman"/>
+          <w:sz w:val="28"/>
+          <w:szCs w:val="28"/>
+          <w:lang w:val="en-US"/>
+        </w:rPr>
+      </w:pPr>
+    </w:p>
+    <w:p>
+      <w:pPr>
+        <w:spacing w:line="360" w:lineRule="auto"/>
+        <w:jc w:val="both"/>
+        <w:rPr>
+          <w:rFonts w:ascii="Times New Roman" w:hAnsi="Times New Roman" w:cs="Times New Roman"/>
+          <w:b/>
+          <w:bCs/>
+          <w:sz w:val="28"/>
+          <w:szCs w:val="28"/>
+        </w:rPr>
+      </w:pPr>
+      <w:r>
+        <w:rPr>
+          <w:rFonts w:ascii="Times New Roman" w:hAnsi="Times New Roman" w:cs="Times New Roman"/>
+          <w:b/>
+          <w:bCs/>
+          <w:sz w:val="28"/>
+          <w:szCs w:val="28"/>
+        </w:rPr>
+        <w:t xml:space="preserve">Задание </w:t>
+      </w:r>
+      <w:r>
+        <w:rPr>
+          <w:rFonts w:ascii="Times New Roman" w:hAnsi="Times New Roman" w:cs="Times New Roman"/>
+          <w:b/>
+          <w:bCs/>
+          <w:sz w:val="28"/>
+          <w:szCs w:val="28"/>
+        </w:rPr>
+        <w:t>6</w:t>
+      </w:r>
+    </w:p>
+    <w:p>
+      <w:pPr>
+        <w:spacing w:line="360" w:lineRule="auto"/>
+        <w:jc w:val="both"/>
+        <w:rPr>
+          <w:rFonts w:ascii="Times New Roman" w:hAnsi="Times New Roman" w:cs="Times New Roman"/>
+          <w:sz w:val="28"/>
+          <w:szCs w:val="28"/>
+        </w:rPr>
+      </w:pPr>
+      <w:r>
+        <w:rPr>
+          <w:rFonts w:ascii="Times New Roman" w:hAnsi="Times New Roman" w:cs="Times New Roman"/>
+          <w:sz w:val="28"/>
+          <w:szCs w:val="28"/>
+        </w:rPr>
+        <w:t>Список на основе собственного адаптера</w:t>
+      </w:r>
+      <w:r>
+        <w:rPr>
+          <w:rFonts w:ascii="Times New Roman" w:hAnsi="Times New Roman" w:cs="Times New Roman"/>
+          <w:sz w:val="28"/>
+          <w:szCs w:val="28"/>
+        </w:rPr>
+        <w:t>.</w:t>
+      </w:r>
+    </w:p>
+    <w:p>
+      <w:pPr>
+        <w:spacing w:line="360" w:lineRule="auto"/>
+        <w:jc w:val="both"/>
+        <w:rPr>
+          <w:rFonts w:ascii="Times New Roman" w:hAnsi="Times New Roman" w:cs="Times New Roman"/>
+          <w:sz w:val="28"/>
+          <w:szCs w:val="28"/>
+          <w:lang w:val="en-US"/>
+        </w:rPr>
+      </w:pPr>
+    </w:p>
+    <w:p>
+      <w:pPr>
+        <w:spacing w:line="360" w:lineRule="auto"/>
+        <w:jc w:val="both"/>
+        <w:rPr>
+          <w:rFonts w:ascii="Times New Roman" w:hAnsi="Times New Roman" w:cs="Times New Roman"/>
+          <w:sz w:val="28"/>
+          <w:szCs w:val="28"/>
+          <w:lang w:val="en-US"/>
+        </w:rPr>
+      </w:pPr>
+      <w:r>
+        <w:rPr>
+          <w:rFonts w:ascii="Times New Roman" w:hAnsi="Times New Roman" w:cs="Times New Roman"/>
+          <w:sz w:val="28"/>
+          <w:szCs w:val="28"/>
+          <w:lang w:val="en-US"/>
+        </w:rPr>
+        <w:drawing>
+          <wp:inline distT="0" distB="0" distL="0" distR="0" wp14:anchorId="5A798C37" wp14:editId="2F7AA77A">
+            <wp:extent cx="5400000" cy="3058749"/>
+            <wp:effectExtent l="0" t="0" r="0" b="8890"/>
+            <wp:docPr id="1181842713" name="Рисунок 1"/>
+            <wp:cNvGraphicFramePr>
+              <a:graphicFrameLocks xmlns:a="http://schemas.openxmlformats.org/drawingml/2006/main" noChangeAspect="1"/>
+            </wp:cNvGraphicFramePr>
+            <a:graphic xmlns:a="http://schemas.openxmlformats.org/drawingml/2006/main">
+              <a:graphicData uri="http://schemas.openxmlformats.org/drawingml/2006/picture">
+                <pic:pic xmlns:pic="http://schemas.openxmlformats.org/drawingml/2006/picture">
+                  <pic:nvPicPr>
+                    <pic:cNvPr id="1181842713" name=""/>
+                    <pic:cNvPicPr/>
+                  </pic:nvPicPr>
+                  <pic:blipFill>
+                    <a:blip r:embed="rId42"/>
+                    <a:stretch>
+                      <a:fillRect/>
+                    </a:stretch>
+                  </pic:blipFill>
+                  <pic:spPr>
+                    <a:xfrm>
+                      <a:off x="0" y="0"/>
+                      <a:ext cx="5400000" cy="3058749"/>
+                    </a:xfrm>
+                    <a:prstGeom prst="rect">
+                      <a:avLst/>
+                    </a:prstGeom>
+                  </pic:spPr>
+                </pic:pic>
+              </a:graphicData>
+            </a:graphic>
+          </wp:inline>
+        </w:drawing>
+      </w:r>
+    </w:p>
+    <w:p>
+      <w:pPr>
+        <w:spacing w:line="360" w:lineRule="auto"/>
+        <w:jc w:val="both"/>
+        <w:rPr>
+          <w:rFonts w:ascii="Times New Roman" w:hAnsi="Times New Roman" w:cs="Times New Roman"/>
+          <w:sz w:val="28"/>
+          <w:szCs w:val="28"/>
+          <w:lang w:val="en-US"/>
+        </w:rPr>
+      </w:pPr>
+    </w:p>
+    <w:p>
+      <w:pPr>
+        <w:spacing w:line="360" w:lineRule="auto"/>
+        <w:jc w:val="both"/>
+        <w:rPr>
+          <w:rFonts w:ascii="Times New Roman" w:hAnsi="Times New Roman" w:cs="Times New Roman"/>
+          <w:sz w:val="28"/>
+          <w:szCs w:val="28"/>
+          <w:lang w:val="en-US"/>
+        </w:rPr>
+      </w:pPr>
+      <w:r>
+        <w:rPr>
+          <w:rFonts w:ascii="Times New Roman" w:hAnsi="Times New Roman" w:cs="Times New Roman"/>
+          <w:sz w:val="28"/>
+          <w:szCs w:val="28"/>
+          <w:lang w:val="en-US"/>
+        </w:rPr>
+        <w:lastRenderedPageBreak/>
+        <w:drawing>
+          <wp:inline distT="0" distB="0" distL="0" distR="0" wp14:anchorId="36A1DE1A" wp14:editId="636513D9">
+            <wp:extent cx="5400000" cy="5873330"/>
+            <wp:effectExtent l="0" t="0" r="0" b="0"/>
+            <wp:docPr id="1879106964" name="Рисунок 1"/>
+            <wp:cNvGraphicFramePr>
+              <a:graphicFrameLocks xmlns:a="http://schemas.openxmlformats.org/drawingml/2006/main" noChangeAspect="1"/>
+            </wp:cNvGraphicFramePr>
+            <a:graphic xmlns:a="http://schemas.openxmlformats.org/drawingml/2006/main">
+              <a:graphicData uri="http://schemas.openxmlformats.org/drawingml/2006/picture">
+                <pic:pic xmlns:pic="http://schemas.openxmlformats.org/drawingml/2006/picture">
+                  <pic:nvPicPr>
+                    <pic:cNvPr id="1879106964" name=""/>
+                    <pic:cNvPicPr/>
+                  </pic:nvPicPr>
+                  <pic:blipFill>
+                    <a:blip r:embed="rId43"/>
+                    <a:stretch>
+                      <a:fillRect/>
+                    </a:stretch>
+                  </pic:blipFill>
+                  <pic:spPr>
+                    <a:xfrm>
+                      <a:off x="0" y="0"/>
+                      <a:ext cx="5400000" cy="5873330"/>
+                    </a:xfrm>
+                    <a:prstGeom prst="rect">
+                      <a:avLst/>
+                    </a:prstGeom>
+                  </pic:spPr>
+                </pic:pic>
+              </a:graphicData>
+            </a:graphic>
+          </wp:inline>
+        </w:drawing>
+      </w:r>
+    </w:p>
+    <w:p>
+      <w:pPr>
+        <w:spacing w:line="360" w:lineRule="auto"/>
+        <w:jc w:val="both"/>
+        <w:rPr>
+          <w:rFonts w:ascii="Times New Roman" w:hAnsi="Times New Roman" w:cs="Times New Roman"/>
+          <w:sz w:val="28"/>
+          <w:szCs w:val="28"/>
+          <w:lang w:val="en-US"/>
+        </w:rPr>
+      </w:pPr>
+    </w:p>
+    <w:p>
+      <w:pPr>
+        <w:spacing w:line="360" w:lineRule="auto"/>
+        <w:jc w:val="both"/>
+        <w:rPr>
+          <w:rFonts w:ascii="Times New Roman" w:hAnsi="Times New Roman" w:cs="Times New Roman"/>
+          <w:sz w:val="28"/>
+          <w:szCs w:val="28"/>
+          <w:lang w:val="en-US"/>
+        </w:rPr>
+      </w:pPr>
+      <w:r>
+        <w:rPr>
+          <w:rFonts w:ascii="Times New Roman" w:hAnsi="Times New Roman" w:cs="Times New Roman"/>
+          <w:sz w:val="28"/>
+          <w:szCs w:val="28"/>
+          <w:lang w:val="en-US"/>
+        </w:rPr>
+        <w:drawing>
+          <wp:inline distT="0" distB="0" distL="0" distR="0" wp14:anchorId="0B7A7990" wp14:editId="61B560F1">
+            <wp:extent cx="5400000" cy="2329129"/>
+            <wp:effectExtent l="0" t="0" r="0" b="0"/>
+            <wp:docPr id="634056112" name="Рисунок 1"/>
+            <wp:cNvGraphicFramePr>
+              <a:graphicFrameLocks xmlns:a="http://schemas.openxmlformats.org/drawingml/2006/main" noChangeAspect="1"/>
+            </wp:cNvGraphicFramePr>
+            <a:graphic xmlns:a="http://schemas.openxmlformats.org/drawingml/2006/main">
+              <a:graphicData uri="http://schemas.openxmlformats.org/drawingml/2006/picture">
+                <pic:pic xmlns:pic="http://schemas.openxmlformats.org/drawingml/2006/picture">
+                  <pic:nvPicPr>
+                    <pic:cNvPr id="634056112" name=""/>
+                    <pic:cNvPicPr/>
+                  </pic:nvPicPr>
+                  <pic:blipFill>
+                    <a:blip r:embed="rId44"/>
+                    <a:stretch>
+                      <a:fillRect/>
+                    </a:stretch>
+                  </pic:blipFill>
+                  <pic:spPr>
+                    <a:xfrm>
+                      <a:off x="0" y="0"/>
+                      <a:ext cx="5400000" cy="2329129"/>
+                    </a:xfrm>
+                    <a:prstGeom prst="rect">
+                      <a:avLst/>
+                    </a:prstGeom>
+                  </pic:spPr>
+                </pic:pic>
+              </a:graphicData>
+            </a:graphic>
+          </wp:inline>
+        </w:drawing>
+      </w:r>
+    </w:p>
+    <w:p>
+      <w:pPr>
+        <w:spacing w:line="360" w:lineRule="auto"/>
+        <w:jc w:val="both"/>
+        <w:rPr>
+          <w:rFonts w:ascii="Times New Roman" w:hAnsi="Times New Roman" w:cs="Times New Roman"/>
+          <w:sz w:val="28"/>
+          <w:szCs w:val="28"/>
+          <w:lang w:val="en-US"/>
+        </w:rPr>
+      </w:pPr>
+    </w:p>
+    <w:p>
+      <w:pPr>
+        <w:spacing w:line="360" w:lineRule="auto"/>
+        <w:jc w:val="both"/>
+        <w:rPr>
+          <w:rFonts w:ascii="Times New Roman" w:hAnsi="Times New Roman" w:cs="Times New Roman"/>
+          <w:sz w:val="28"/>
+          <w:szCs w:val="28"/>
+          <w:lang w:val="en-US"/>
+        </w:rPr>
+      </w:pPr>
+      <w:r>
+        <w:rPr>
+          <w:rFonts w:ascii="Times New Roman" w:hAnsi="Times New Roman" w:cs="Times New Roman"/>
+          <w:sz w:val="28"/>
+          <w:szCs w:val="28"/>
+          <w:lang w:val="en-US"/>
+        </w:rPr>
+        <w:lastRenderedPageBreak/>
+        <w:drawing>
+          <wp:inline distT="0" distB="0" distL="0" distR="0" wp14:anchorId="31BD84EC" wp14:editId="3B0E8037">
+            <wp:extent cx="5400000" cy="3700053"/>
+            <wp:effectExtent l="0" t="0" r="0" b="0"/>
+            <wp:docPr id="939418251" name="Рисунок 1"/>
+            <wp:cNvGraphicFramePr>
+              <a:graphicFrameLocks xmlns:a="http://schemas.openxmlformats.org/drawingml/2006/main" noChangeAspect="1"/>
+            </wp:cNvGraphicFramePr>
+            <a:graphic xmlns:a="http://schemas.openxmlformats.org/drawingml/2006/main">
+              <a:graphicData uri="http://schemas.openxmlformats.org/drawingml/2006/picture">
+                <pic:pic xmlns:pic="http://schemas.openxmlformats.org/drawingml/2006/picture">
+                  <pic:nvPicPr>
+                    <pic:cNvPr id="939418251" name=""/>
+                    <pic:cNvPicPr/>
+                  </pic:nvPicPr>
+                  <pic:blipFill>
+                    <a:blip r:embed="rId45"/>
+                    <a:stretch>
+                      <a:fillRect/>
+                    </a:stretch>
+                  </pic:blipFill>
+                  <pic:spPr>
+                    <a:xfrm>
+                      <a:off x="0" y="0"/>
+                      <a:ext cx="5400000" cy="3700053"/>
+                    </a:xfrm>
+                    <a:prstGeom prst="rect">
+                      <a:avLst/>
+                    </a:prstGeom>
+                  </pic:spPr>
+                </pic:pic>
+              </a:graphicData>
+            </a:graphic>
+          </wp:inline>
+        </w:drawing>
+      </w:r>
+    </w:p>
+    <w:p>
+      <w:pPr>
+        <w:spacing w:line="360" w:lineRule="auto"/>
+        <w:jc w:val="both"/>
+        <w:rPr>
+          <w:rFonts w:ascii="Times New Roman" w:hAnsi="Times New Roman" w:cs="Times New Roman"/>
+          <w:sz w:val="28"/>
+          <w:szCs w:val="28"/>
+          <w:lang w:val="en-US"/>
+        </w:rPr>
+      </w:pPr>
+    </w:p>
+    <w:p>
+      <w:pPr>
+        <w:spacing w:line="360" w:lineRule="auto"/>
+        <w:jc w:val="both"/>
+        <w:rPr>
+          <w:rFonts w:ascii="Times New Roman" w:hAnsi="Times New Roman" w:cs="Times New Roman"/>
+          <w:sz w:val="28"/>
+          <w:szCs w:val="28"/>
+          <w:lang w:val="en-US"/>
+        </w:rPr>
+      </w:pPr>
+      <w:r>
+        <w:rPr>
+          <w:rFonts w:ascii="Times New Roman" w:hAnsi="Times New Roman" w:cs="Times New Roman"/>
+          <w:sz w:val="28"/>
+          <w:szCs w:val="28"/>
+          <w:lang w:val="en-US"/>
+        </w:rPr>
+        <w:drawing>
+          <wp:inline distT="0" distB="0" distL="0" distR="0" wp14:anchorId="00658383" wp14:editId="2714CC8D">
+            <wp:extent cx="5400000" cy="4591299"/>
+            <wp:effectExtent l="0" t="0" r="0" b="0"/>
+            <wp:docPr id="394867830" name="Рисунок 1"/>
+            <wp:cNvGraphicFramePr>
+              <a:graphicFrameLocks xmlns:a="http://schemas.openxmlformats.org/drawingml/2006/main" noChangeAspect="1"/>
+            </wp:cNvGraphicFramePr>
+            <a:graphic xmlns:a="http://schemas.openxmlformats.org/drawingml/2006/main">
+              <a:graphicData uri="http://schemas.openxmlformats.org/drawingml/2006/picture">
+                <pic:pic xmlns:pic="http://schemas.openxmlformats.org/drawingml/2006/picture">
+                  <pic:nvPicPr>
+                    <pic:cNvPr id="394867830" name=""/>
+                    <pic:cNvPicPr/>
+                  </pic:nvPicPr>
+                  <pic:blipFill>
+                    <a:blip r:embed="rId46"/>
+                    <a:stretch>
+                      <a:fillRect/>
+                    </a:stretch>
+                  </pic:blipFill>
+                  <pic:spPr>
+                    <a:xfrm>
+                      <a:off x="0" y="0"/>
+                      <a:ext cx="5400000" cy="4591299"/>
+                    </a:xfrm>
+                    <a:prstGeom prst="rect">
+                      <a:avLst/>
+                    </a:prstGeom>
+                  </pic:spPr>
+                </pic:pic>
+              </a:graphicData>
+            </a:graphic>
+          </wp:inline>
+        </w:drawing>
+      </w:r>
+    </w:p>
+    <w:p>
+      <w:pPr>
+        <w:spacing w:line="360" w:lineRule="auto"/>
+        <w:jc w:val="both"/>
+        <w:rPr>
+          <w:rFonts w:ascii="Times New Roman" w:hAnsi="Times New Roman" w:cs="Times New Roman"/>
+          <w:sz w:val="28"/>
+          <w:szCs w:val="28"/>
+          <w:lang w:val="en-US"/>
+        </w:rPr>
+      </w:pPr>
+    </w:p>
+    <w:p>
+      <w:pPr>
+        <w:spacing w:line="360" w:lineRule="auto"/>
+        <w:jc w:val="both"/>
+        <w:rPr>
+          <w:rFonts w:ascii="Times New Roman" w:hAnsi="Times New Roman" w:cs="Times New Roman"/>
+          <w:sz w:val="28"/>
+          <w:szCs w:val="28"/>
+          <w:lang w:val="en-US"/>
+        </w:rPr>
+      </w:pPr>
+      <w:r>
+        <w:rPr>
+          <w:rFonts w:ascii="Times New Roman" w:hAnsi="Times New Roman" w:cs="Times New Roman"/>
+          <w:sz w:val="28"/>
+          <w:szCs w:val="28"/>
+          <w:lang w:val="en-US"/>
+        </w:rPr>
+        <w:drawing>
+          <wp:inline distT="0" distB="0" distL="0" distR="0" wp14:anchorId="429419F7" wp14:editId="1A37FC4F">
+            <wp:extent cx="2492450" cy="5400000"/>
+            <wp:effectExtent l="0" t="0" r="3175" b="0"/>
+            <wp:docPr id="753255363" name="Рисунок 1"/>
+            <wp:cNvGraphicFramePr>
+              <a:graphicFrameLocks xmlns:a="http://schemas.openxmlformats.org/drawingml/2006/main" noChangeAspect="1"/>
+            </wp:cNvGraphicFramePr>
+            <a:graphic xmlns:a="http://schemas.openxmlformats.org/drawingml/2006/main">
+              <a:graphicData uri="http://schemas.openxmlformats.org/drawingml/2006/picture">
+                <pic:pic xmlns:pic="http://schemas.openxmlformats.org/drawingml/2006/picture">
+                  <pic:nvPicPr>
+                    <pic:cNvPr id="753255363" name=""/>
+                    <pic:cNvPicPr/>
+                  </pic:nvPicPr>
+                  <pic:blipFill>
+                    <a:blip r:embed="rId47"/>
+                    <a:stretch>
+                      <a:fillRect/>
+                    </a:stretch>
+                  </pic:blipFill>
+                  <pic:spPr>
+                    <a:xfrm>
+                      <a:off x="0" y="0"/>
+                      <a:ext cx="2492450" cy="5400000"/>
+                    </a:xfrm>
+                    <a:prstGeom prst="rect">
+                      <a:avLst/>
+                    </a:prstGeom>
+                  </pic:spPr>
+                </pic:pic>
+              </a:graphicData>
+            </a:graphic>
+          </wp:inline>
+        </w:drawing>
+      </w:r>
+    </w:p>
+    <w:p>
+      <w:pPr>
+        <w:spacing w:line="360" w:lineRule="auto"/>
+        <w:jc w:val="both"/>
+        <w:rPr>
+          <w:rFonts w:ascii="Times New Roman" w:hAnsi="Times New Roman" w:cs="Times New Roman"/>
+          <w:sz w:val="28"/>
+          <w:szCs w:val="28"/>
+          <w:lang w:val="en-US"/>
+        </w:rPr>
+      </w:pPr>
+    </w:p>
+    <w:p>
+      <w:pPr>
+        <w:spacing w:line="360" w:lineRule="auto"/>
+        <w:jc w:val="both"/>
+        <w:rPr>
+          <w:rFonts w:ascii="Times New Roman" w:hAnsi="Times New Roman" w:cs="Times New Roman"/>
+          <w:b/>
+          <w:bCs/>
+          <w:sz w:val="28"/>
+          <w:szCs w:val="28"/>
+        </w:rPr>
+      </w:pPr>
+      <w:r>
+        <w:rPr>
+          <w:rFonts w:ascii="Times New Roman" w:hAnsi="Times New Roman" w:cs="Times New Roman"/>
+          <w:b/>
+          <w:bCs/>
+          <w:sz w:val="28"/>
+          <w:szCs w:val="28"/>
+        </w:rPr>
+        <w:t>Задание 7</w:t>
+      </w:r>
+    </w:p>
+    <w:p>
+      <w:pPr>
+        <w:spacing w:line="360" w:lineRule="auto"/>
+        <w:jc w:val="both"/>
+        <w:rPr>
+          <w:rFonts w:ascii="Times New Roman" w:hAnsi="Times New Roman" w:cs="Times New Roman"/>
+          <w:sz w:val="28"/>
+          <w:szCs w:val="28"/>
+          <w:lang w:val="en-US"/>
+        </w:rPr>
+      </w:pPr>
+      <w:r>
+        <w:rPr>
+          <w:rFonts w:ascii="Times New Roman" w:hAnsi="Times New Roman" w:cs="Times New Roman"/>
+          <w:sz w:val="28"/>
+          <w:szCs w:val="28"/>
+          <w:lang w:val="en-US"/>
+        </w:rPr>
+        <w:t>Header</w:t>
+      </w:r>
+      <w:r>
+        <w:rPr>
+          <w:rFonts w:ascii="Times New Roman" w:hAnsi="Times New Roman" w:cs="Times New Roman"/>
+          <w:sz w:val="28"/>
+          <w:szCs w:val="28"/>
+        </w:rPr>
+        <w:t xml:space="preserve"> и </w:t>
+      </w:r>
+      <w:r>
+        <w:rPr>
+          <w:rFonts w:ascii="Times New Roman" w:hAnsi="Times New Roman" w:cs="Times New Roman"/>
+          <w:sz w:val="28"/>
+          <w:szCs w:val="28"/>
+          <w:lang w:val="en-US"/>
+        </w:rPr>
+        <w:t>Footer</w:t>
+      </w:r>
+      <w:r>
+        <w:rPr>
+          <w:rFonts w:ascii="Times New Roman" w:hAnsi="Times New Roman" w:cs="Times New Roman"/>
+          <w:sz w:val="28"/>
+          <w:szCs w:val="28"/>
+        </w:rPr>
+        <w:t xml:space="preserve"> в списках</w:t>
+      </w:r>
+      <w:r>
+        <w:rPr>
+          <w:rFonts w:ascii="Times New Roman" w:hAnsi="Times New Roman" w:cs="Times New Roman"/>
+          <w:sz w:val="28"/>
+          <w:szCs w:val="28"/>
+        </w:rPr>
+        <w:t>.</w:t>
+      </w:r>
+    </w:p>
+    <w:p>
+      <w:pPr>
+        <w:spacing w:line="360" w:lineRule="auto"/>
+        <w:jc w:val="both"/>
+        <w:rPr>
+          <w:rFonts w:ascii="Times New Roman" w:hAnsi="Times New Roman" w:cs="Times New Roman"/>
+          <w:sz w:val="28"/>
+          <w:szCs w:val="28"/>
+          <w:lang w:val="en-US"/>
         </w:rPr>
       </w:pPr>
     </w:p>
@@ -3211,4 +4258,16 @@
     </a:ext>
   </a:extLst>
 </a:theme>
+</file>
+
+<file path=customXml/item1.xml><?xml version="1.0" encoding="utf-8"?>
+<b:Sources xmlns:b="http://schemas.openxmlformats.org/officeDocument/2006/bibliography" xmlns="http://schemas.openxmlformats.org/officeDocument/2006/bibliography" SelectedStyle="\APASixthEditionOfficeOnline.xsl" StyleName="APA" Version="6"/>
+</file>
+
+<file path=customXml/itemProps1.xml><?xml version="1.0" encoding="utf-8"?>
+<ds:datastoreItem xmlns:ds="http://schemas.openxmlformats.org/officeDocument/2006/customXml" ds:itemID="{17E143AE-CC3B-4C49-98C1-0A0217C64667}">
+  <ds:schemaRefs>
+    <ds:schemaRef ds:uri="http://schemas.openxmlformats.org/officeDocument/2006/bibliography"/>
+  </ds:schemaRefs>
+</ds:datastoreItem>
 </file>
</xml_diff>

<commit_message>
Done Mobile-dev hw_4 part 1 (7/8/9)
</commit_message>
<xml_diff>
--- a/Mobile-dev/hw_4.docx
+++ b/Mobile-dev/hw_4.docx
@@ -22,6 +22,29 @@
           <w:sz w:val="28"/>
           <w:szCs w:val="28"/>
         </w:rPr>
+        <w:t>ЧАСТЬ 1</w:t>
+      </w:r>
+    </w:p>
+    <w:p>
+      <w:pPr>
+        <w:spacing w:line="360" w:lineRule="auto"/>
+        <w:jc w:val="both"/>
+        <w:rPr>
+          <w:rFonts w:ascii="Times New Roman" w:hAnsi="Times New Roman" w:cs="Times New Roman"/>
+          <w:b/>
+          <w:bCs/>
+          <w:sz w:val="28"/>
+          <w:szCs w:val="28"/>
+        </w:rPr>
+      </w:pPr>
+      <w:r>
+        <w:rPr>
+          <w:rFonts w:ascii="Times New Roman" w:hAnsi="Times New Roman" w:cs="Times New Roman"/>
+          <w:b/>
+          <w:bCs/>
+          <w:sz w:val="28"/>
+          <w:szCs w:val="28"/>
+        </w:rPr>
         <w:t>Задание 1</w:t>
       </w:r>
     </w:p>
@@ -2384,6 +2407,7 @@
       <w:r>
         <w:rPr>
           <w:rFonts w:ascii="Times New Roman" w:hAnsi="Times New Roman" w:cs="Times New Roman"/>
+          <w:noProof/>
           <w:sz w:val="28"/>
           <w:szCs w:val="28"/>
         </w:rPr>
@@ -2450,6 +2474,7 @@
       <w:r>
         <w:rPr>
           <w:rFonts w:ascii="Times New Roman" w:hAnsi="Times New Roman" w:cs="Times New Roman"/>
+          <w:noProof/>
           <w:sz w:val="28"/>
           <w:szCs w:val="28"/>
           <w:lang w:val="en-US"/>
@@ -2517,6 +2542,7 @@
       <w:r>
         <w:rPr>
           <w:rFonts w:ascii="Times New Roman" w:hAnsi="Times New Roman" w:cs="Times New Roman"/>
+          <w:noProof/>
           <w:sz w:val="28"/>
           <w:szCs w:val="28"/>
           <w:lang w:val="en-US"/>
@@ -2584,6 +2610,7 @@
       <w:r>
         <w:rPr>
           <w:rFonts w:ascii="Times New Roman" w:hAnsi="Times New Roman" w:cs="Times New Roman"/>
+          <w:noProof/>
           <w:sz w:val="28"/>
           <w:szCs w:val="28"/>
           <w:lang w:val="en-US"/>
@@ -2651,6 +2678,7 @@
       <w:r>
         <w:rPr>
           <w:rFonts w:ascii="Times New Roman" w:hAnsi="Times New Roman" w:cs="Times New Roman"/>
+          <w:noProof/>
           <w:sz w:val="28"/>
           <w:szCs w:val="28"/>
           <w:lang w:val="en-US"/>
@@ -2718,6 +2746,7 @@
       <w:r>
         <w:rPr>
           <w:rFonts w:ascii="Times New Roman" w:hAnsi="Times New Roman" w:cs="Times New Roman"/>
+          <w:noProof/>
           <w:sz w:val="28"/>
           <w:szCs w:val="28"/>
           <w:lang w:val="en-US"/>
@@ -2786,6 +2815,7 @@
       <w:r>
         <w:rPr>
           <w:rFonts w:ascii="Times New Roman" w:hAnsi="Times New Roman" w:cs="Times New Roman"/>
+          <w:noProof/>
           <w:sz w:val="28"/>
           <w:szCs w:val="28"/>
           <w:lang w:val="en-US"/>
@@ -2907,24 +2937,24 @@
           <w:rFonts w:ascii="Times New Roman" w:hAnsi="Times New Roman" w:cs="Times New Roman"/>
           <w:sz w:val="28"/>
           <w:szCs w:val="28"/>
-          <w:lang w:val="en-US"/>
-        </w:rPr>
-      </w:pPr>
-    </w:p>
-    <w:p>
-      <w:pPr>
-        <w:spacing w:line="360" w:lineRule="auto"/>
-        <w:jc w:val="both"/>
-        <w:rPr>
-          <w:rFonts w:ascii="Times New Roman" w:hAnsi="Times New Roman" w:cs="Times New Roman"/>
-          <w:sz w:val="28"/>
-          <w:szCs w:val="28"/>
-          <w:lang w:val="en-US"/>
-        </w:rPr>
-      </w:pPr>
-      <w:r>
-        <w:rPr>
-          <w:rFonts w:ascii="Times New Roman" w:hAnsi="Times New Roman" w:cs="Times New Roman"/>
+        </w:rPr>
+      </w:pPr>
+    </w:p>
+    <w:p>
+      <w:pPr>
+        <w:spacing w:line="360" w:lineRule="auto"/>
+        <w:jc w:val="both"/>
+        <w:rPr>
+          <w:rFonts w:ascii="Times New Roman" w:hAnsi="Times New Roman" w:cs="Times New Roman"/>
+          <w:sz w:val="28"/>
+          <w:szCs w:val="28"/>
+          <w:lang w:val="en-US"/>
+        </w:rPr>
+      </w:pPr>
+      <w:r>
+        <w:rPr>
+          <w:rFonts w:ascii="Times New Roman" w:hAnsi="Times New Roman" w:cs="Times New Roman"/>
+          <w:noProof/>
           <w:sz w:val="28"/>
           <w:szCs w:val="28"/>
           <w:lang w:val="en-US"/>
@@ -2992,6 +3022,7 @@
       <w:r>
         <w:rPr>
           <w:rFonts w:ascii="Times New Roman" w:hAnsi="Times New Roman" w:cs="Times New Roman"/>
+          <w:noProof/>
           <w:sz w:val="28"/>
           <w:szCs w:val="28"/>
           <w:lang w:val="en-US"/>
@@ -3060,6 +3091,7 @@
       <w:r>
         <w:rPr>
           <w:rFonts w:ascii="Times New Roman" w:hAnsi="Times New Roman" w:cs="Times New Roman"/>
+          <w:noProof/>
           <w:sz w:val="28"/>
           <w:szCs w:val="28"/>
           <w:lang w:val="en-US"/>
@@ -3127,6 +3159,7 @@
       <w:r>
         <w:rPr>
           <w:rFonts w:ascii="Times New Roman" w:hAnsi="Times New Roman" w:cs="Times New Roman"/>
+          <w:noProof/>
           <w:sz w:val="28"/>
           <w:szCs w:val="28"/>
           <w:lang w:val="en-US"/>
@@ -3195,6 +3228,7 @@
       <w:r>
         <w:rPr>
           <w:rFonts w:ascii="Times New Roman" w:hAnsi="Times New Roman" w:cs="Times New Roman"/>
+          <w:noProof/>
           <w:sz w:val="28"/>
           <w:szCs w:val="28"/>
           <w:lang w:val="en-US"/>
@@ -3262,6 +3296,7 @@
       <w:r>
         <w:rPr>
           <w:rFonts w:ascii="Times New Roman" w:hAnsi="Times New Roman" w:cs="Times New Roman"/>
+          <w:noProof/>
           <w:sz w:val="28"/>
           <w:szCs w:val="28"/>
           <w:lang w:val="en-US"/>
@@ -3346,7 +3381,6 @@
           <w:rFonts w:ascii="Times New Roman" w:hAnsi="Times New Roman" w:cs="Times New Roman"/>
           <w:sz w:val="28"/>
           <w:szCs w:val="28"/>
-          <w:lang w:val="en-US"/>
         </w:rPr>
       </w:pPr>
       <w:r>
@@ -3381,7 +3415,133 @@
           <w:sz w:val="28"/>
           <w:szCs w:val="28"/>
         </w:rPr>
-        <w:t xml:space="preserve"> в списках</w:t>
+        <w:t xml:space="preserve"> в списках.</w:t>
+      </w:r>
+    </w:p>
+    <w:p>
+      <w:pPr>
+        <w:spacing w:line="360" w:lineRule="auto"/>
+        <w:jc w:val="both"/>
+        <w:rPr>
+          <w:rFonts w:ascii="Times New Roman" w:hAnsi="Times New Roman" w:cs="Times New Roman"/>
+          <w:sz w:val="28"/>
+          <w:szCs w:val="28"/>
+        </w:rPr>
+      </w:pPr>
+    </w:p>
+    <w:p>
+      <w:pPr>
+        <w:spacing w:line="360" w:lineRule="auto"/>
+        <w:jc w:val="both"/>
+        <w:rPr>
+          <w:rFonts w:ascii="Times New Roman" w:hAnsi="Times New Roman" w:cs="Times New Roman"/>
+          <w:sz w:val="28"/>
+          <w:szCs w:val="28"/>
+          <w:lang w:val="en-US"/>
+        </w:rPr>
+      </w:pPr>
+      <w:r>
+        <w:rPr>
+          <w:rFonts w:ascii="Times New Roman" w:hAnsi="Times New Roman" w:cs="Times New Roman"/>
+          <w:sz w:val="28"/>
+          <w:szCs w:val="28"/>
+          <w:lang w:val="en-US"/>
+        </w:rPr>
+        <w:drawing>
+          <wp:inline distT="0" distB="0" distL="0" distR="0" wp14:anchorId="1F074E9B" wp14:editId="179E4F7F">
+            <wp:extent cx="5400000" cy="726734"/>
+            <wp:effectExtent l="0" t="0" r="0" b="0"/>
+            <wp:docPr id="2017993479" name="Рисунок 1"/>
+            <wp:cNvGraphicFramePr>
+              <a:graphicFrameLocks xmlns:a="http://schemas.openxmlformats.org/drawingml/2006/main" noChangeAspect="1"/>
+            </wp:cNvGraphicFramePr>
+            <a:graphic xmlns:a="http://schemas.openxmlformats.org/drawingml/2006/main">
+              <a:graphicData uri="http://schemas.openxmlformats.org/drawingml/2006/picture">
+                <pic:pic xmlns:pic="http://schemas.openxmlformats.org/drawingml/2006/picture">
+                  <pic:nvPicPr>
+                    <pic:cNvPr id="2017993479" name=""/>
+                    <pic:cNvPicPr/>
+                  </pic:nvPicPr>
+                  <pic:blipFill>
+                    <a:blip r:embed="rId48"/>
+                    <a:stretch>
+                      <a:fillRect/>
+                    </a:stretch>
+                  </pic:blipFill>
+                  <pic:spPr>
+                    <a:xfrm>
+                      <a:off x="0" y="0"/>
+                      <a:ext cx="5400000" cy="726734"/>
+                    </a:xfrm>
+                    <a:prstGeom prst="rect">
+                      <a:avLst/>
+                    </a:prstGeom>
+                  </pic:spPr>
+                </pic:pic>
+              </a:graphicData>
+            </a:graphic>
+          </wp:inline>
+        </w:drawing>
+      </w:r>
+    </w:p>
+    <w:p>
+      <w:pPr>
+        <w:spacing w:line="360" w:lineRule="auto"/>
+        <w:jc w:val="both"/>
+        <w:rPr>
+          <w:rFonts w:ascii="Times New Roman" w:hAnsi="Times New Roman" w:cs="Times New Roman"/>
+          <w:sz w:val="28"/>
+          <w:szCs w:val="28"/>
+        </w:rPr>
+      </w:pPr>
+      <w:r>
+        <w:rPr>
+          <w:rFonts w:ascii="Times New Roman" w:hAnsi="Times New Roman" w:cs="Times New Roman"/>
+          <w:sz w:val="28"/>
+          <w:szCs w:val="28"/>
+        </w:rPr>
+        <w:t xml:space="preserve">Рисунок </w:t>
+      </w:r>
+      <w:r>
+        <w:rPr>
+          <w:rFonts w:ascii="Times New Roman" w:hAnsi="Times New Roman" w:cs="Times New Roman"/>
+          <w:sz w:val="28"/>
+          <w:szCs w:val="28"/>
+        </w:rPr>
+        <w:t>7.</w:t>
+      </w:r>
+      <w:r>
+        <w:rPr>
+          <w:rFonts w:ascii="Times New Roman" w:hAnsi="Times New Roman" w:cs="Times New Roman"/>
+          <w:sz w:val="28"/>
+          <w:szCs w:val="28"/>
+        </w:rPr>
+        <w:t>3</w:t>
+      </w:r>
+      <w:r>
+        <w:rPr>
+          <w:rFonts w:ascii="Times New Roman" w:hAnsi="Times New Roman" w:cs="Times New Roman"/>
+          <w:sz w:val="28"/>
+          <w:szCs w:val="28"/>
+        </w:rPr>
+        <w:t xml:space="preserve"> </w:t>
+      </w:r>
+      <w:r>
+        <w:rPr>
+          <w:rFonts w:ascii="Times New Roman" w:hAnsi="Times New Roman" w:cs="Times New Roman"/>
+          <w:sz w:val="28"/>
+          <w:szCs w:val="28"/>
+        </w:rPr>
+        <w:t xml:space="preserve">– Содержимое файла </w:t>
+      </w:r>
+      <w:r>
+        <w:rPr>
+          <w:rFonts w:ascii="Times New Roman" w:hAnsi="Times New Roman" w:cs="Times New Roman"/>
+          <w:sz w:val="28"/>
+          <w:szCs w:val="28"/>
+          <w:lang w:val="en-US"/>
+        </w:rPr>
+        <w:t>strings</w:t>
       </w:r>
       <w:r>
         <w:rPr>
@@ -3391,28 +3551,1280 @@
         </w:rPr>
         <w:t>.</w:t>
       </w:r>
-    </w:p>
-    <w:p>
-      <w:pPr>
-        <w:spacing w:line="360" w:lineRule="auto"/>
-        <w:jc w:val="both"/>
-        <w:rPr>
-          <w:rFonts w:ascii="Times New Roman" w:hAnsi="Times New Roman" w:cs="Times New Roman"/>
-          <w:sz w:val="28"/>
-          <w:szCs w:val="28"/>
-          <w:lang w:val="en-US"/>
-        </w:rPr>
-      </w:pPr>
-    </w:p>
-    <w:p>
-      <w:pPr>
-        <w:spacing w:line="360" w:lineRule="auto"/>
-        <w:jc w:val="both"/>
-        <w:rPr>
-          <w:rFonts w:ascii="Times New Roman" w:hAnsi="Times New Roman" w:cs="Times New Roman"/>
-          <w:sz w:val="28"/>
-          <w:szCs w:val="28"/>
-          <w:lang w:val="en-US"/>
+      <w:r>
+        <w:rPr>
+          <w:rFonts w:ascii="Times New Roman" w:hAnsi="Times New Roman" w:cs="Times New Roman"/>
+          <w:sz w:val="28"/>
+          <w:szCs w:val="28"/>
+          <w:lang w:val="en-US"/>
+        </w:rPr>
+        <w:t>xml</w:t>
+      </w:r>
+    </w:p>
+    <w:p>
+      <w:pPr>
+        <w:spacing w:line="360" w:lineRule="auto"/>
+        <w:jc w:val="both"/>
+        <w:rPr>
+          <w:rFonts w:ascii="Times New Roman" w:hAnsi="Times New Roman" w:cs="Times New Roman"/>
+          <w:sz w:val="28"/>
+          <w:szCs w:val="28"/>
+          <w:lang w:val="en-US"/>
+        </w:rPr>
+      </w:pPr>
+      <w:r>
+        <w:rPr>
+          <w:rFonts w:ascii="Times New Roman" w:hAnsi="Times New Roman" w:cs="Times New Roman"/>
+          <w:sz w:val="28"/>
+          <w:szCs w:val="28"/>
+          <w:lang w:val="en-US"/>
+        </w:rPr>
+        <w:lastRenderedPageBreak/>
+        <w:drawing>
+          <wp:inline distT="0" distB="0" distL="0" distR="0" wp14:anchorId="320E0AAD" wp14:editId="58186B93">
+            <wp:extent cx="5400000" cy="2926563"/>
+            <wp:effectExtent l="0" t="0" r="0" b="7620"/>
+            <wp:docPr id="894503511" name="Рисунок 1"/>
+            <wp:cNvGraphicFramePr>
+              <a:graphicFrameLocks xmlns:a="http://schemas.openxmlformats.org/drawingml/2006/main" noChangeAspect="1"/>
+            </wp:cNvGraphicFramePr>
+            <a:graphic xmlns:a="http://schemas.openxmlformats.org/drawingml/2006/main">
+              <a:graphicData uri="http://schemas.openxmlformats.org/drawingml/2006/picture">
+                <pic:pic xmlns:pic="http://schemas.openxmlformats.org/drawingml/2006/picture">
+                  <pic:nvPicPr>
+                    <pic:cNvPr id="894503511" name=""/>
+                    <pic:cNvPicPr/>
+                  </pic:nvPicPr>
+                  <pic:blipFill>
+                    <a:blip r:embed="rId49"/>
+                    <a:stretch>
+                      <a:fillRect/>
+                    </a:stretch>
+                  </pic:blipFill>
+                  <pic:spPr>
+                    <a:xfrm>
+                      <a:off x="0" y="0"/>
+                      <a:ext cx="5400000" cy="2926563"/>
+                    </a:xfrm>
+                    <a:prstGeom prst="rect">
+                      <a:avLst/>
+                    </a:prstGeom>
+                  </pic:spPr>
+                </pic:pic>
+              </a:graphicData>
+            </a:graphic>
+          </wp:inline>
+        </w:drawing>
+      </w:r>
+    </w:p>
+    <w:p>
+      <w:pPr>
+        <w:spacing w:line="360" w:lineRule="auto"/>
+        <w:jc w:val="both"/>
+        <w:rPr>
+          <w:rFonts w:ascii="Times New Roman" w:hAnsi="Times New Roman" w:cs="Times New Roman"/>
+          <w:sz w:val="28"/>
+          <w:szCs w:val="28"/>
+        </w:rPr>
+      </w:pPr>
+      <w:r>
+        <w:rPr>
+          <w:rFonts w:ascii="Times New Roman" w:hAnsi="Times New Roman" w:cs="Times New Roman"/>
+          <w:sz w:val="28"/>
+          <w:szCs w:val="28"/>
+        </w:rPr>
+        <w:t xml:space="preserve">Рисунок </w:t>
+      </w:r>
+      <w:r>
+        <w:rPr>
+          <w:rFonts w:ascii="Times New Roman" w:hAnsi="Times New Roman" w:cs="Times New Roman"/>
+          <w:sz w:val="28"/>
+          <w:szCs w:val="28"/>
+          <w:lang w:val="en-US"/>
+        </w:rPr>
+        <w:t xml:space="preserve">7.2 </w:t>
+      </w:r>
+      <w:r>
+        <w:rPr>
+          <w:rFonts w:ascii="Times New Roman" w:hAnsi="Times New Roman" w:cs="Times New Roman"/>
+          <w:sz w:val="28"/>
+          <w:szCs w:val="28"/>
+        </w:rPr>
+        <w:t xml:space="preserve">– Содержимое файла </w:t>
+      </w:r>
+      <w:r>
+        <w:rPr>
+          <w:rFonts w:ascii="Times New Roman" w:hAnsi="Times New Roman" w:cs="Times New Roman"/>
+          <w:sz w:val="28"/>
+          <w:szCs w:val="28"/>
+          <w:lang w:val="en-US"/>
+        </w:rPr>
+        <w:t>header</w:t>
+      </w:r>
+      <w:r>
+        <w:rPr>
+          <w:rFonts w:ascii="Times New Roman" w:hAnsi="Times New Roman" w:cs="Times New Roman"/>
+          <w:sz w:val="28"/>
+          <w:szCs w:val="28"/>
+        </w:rPr>
+        <w:t>.</w:t>
+      </w:r>
+      <w:r>
+        <w:rPr>
+          <w:rFonts w:ascii="Times New Roman" w:hAnsi="Times New Roman" w:cs="Times New Roman"/>
+          <w:sz w:val="28"/>
+          <w:szCs w:val="28"/>
+          <w:lang w:val="en-US"/>
+        </w:rPr>
+        <w:t>xml</w:t>
+      </w:r>
+    </w:p>
+    <w:p>
+      <w:pPr>
+        <w:spacing w:line="360" w:lineRule="auto"/>
+        <w:jc w:val="both"/>
+        <w:rPr>
+          <w:rFonts w:ascii="Times New Roman" w:hAnsi="Times New Roman" w:cs="Times New Roman"/>
+          <w:sz w:val="28"/>
+          <w:szCs w:val="28"/>
+          <w:lang w:val="en-US"/>
+        </w:rPr>
+      </w:pPr>
+      <w:r>
+        <w:rPr>
+          <w:rFonts w:ascii="Times New Roman" w:hAnsi="Times New Roman" w:cs="Times New Roman"/>
+          <w:sz w:val="28"/>
+          <w:szCs w:val="28"/>
+          <w:lang w:val="en-US"/>
+        </w:rPr>
+        <w:drawing>
+          <wp:inline distT="0" distB="0" distL="0" distR="0" wp14:anchorId="3452222E" wp14:editId="09D5BB66">
+            <wp:extent cx="5400000" cy="2956002"/>
+            <wp:effectExtent l="0" t="0" r="0" b="0"/>
+            <wp:docPr id="1581182929" name="Рисунок 1"/>
+            <wp:cNvGraphicFramePr>
+              <a:graphicFrameLocks xmlns:a="http://schemas.openxmlformats.org/drawingml/2006/main" noChangeAspect="1"/>
+            </wp:cNvGraphicFramePr>
+            <a:graphic xmlns:a="http://schemas.openxmlformats.org/drawingml/2006/main">
+              <a:graphicData uri="http://schemas.openxmlformats.org/drawingml/2006/picture">
+                <pic:pic xmlns:pic="http://schemas.openxmlformats.org/drawingml/2006/picture">
+                  <pic:nvPicPr>
+                    <pic:cNvPr id="1581182929" name=""/>
+                    <pic:cNvPicPr/>
+                  </pic:nvPicPr>
+                  <pic:blipFill>
+                    <a:blip r:embed="rId50"/>
+                    <a:stretch>
+                      <a:fillRect/>
+                    </a:stretch>
+                  </pic:blipFill>
+                  <pic:spPr>
+                    <a:xfrm>
+                      <a:off x="0" y="0"/>
+                      <a:ext cx="5400000" cy="2956002"/>
+                    </a:xfrm>
+                    <a:prstGeom prst="rect">
+                      <a:avLst/>
+                    </a:prstGeom>
+                  </pic:spPr>
+                </pic:pic>
+              </a:graphicData>
+            </a:graphic>
+          </wp:inline>
+        </w:drawing>
+      </w:r>
+    </w:p>
+    <w:p>
+      <w:pPr>
+        <w:spacing w:line="360" w:lineRule="auto"/>
+        <w:jc w:val="both"/>
+        <w:rPr>
+          <w:rFonts w:ascii="Times New Roman" w:hAnsi="Times New Roman" w:cs="Times New Roman"/>
+          <w:sz w:val="28"/>
+          <w:szCs w:val="28"/>
+        </w:rPr>
+      </w:pPr>
+      <w:r>
+        <w:rPr>
+          <w:rFonts w:ascii="Times New Roman" w:hAnsi="Times New Roman" w:cs="Times New Roman"/>
+          <w:sz w:val="28"/>
+          <w:szCs w:val="28"/>
+        </w:rPr>
+        <w:t xml:space="preserve">Рисунок </w:t>
+      </w:r>
+      <w:r>
+        <w:rPr>
+          <w:rFonts w:ascii="Times New Roman" w:hAnsi="Times New Roman" w:cs="Times New Roman"/>
+          <w:sz w:val="28"/>
+          <w:szCs w:val="28"/>
+        </w:rPr>
+        <w:t xml:space="preserve">7.3 </w:t>
+      </w:r>
+      <w:r>
+        <w:rPr>
+          <w:rFonts w:ascii="Times New Roman" w:hAnsi="Times New Roman" w:cs="Times New Roman"/>
+          <w:sz w:val="28"/>
+          <w:szCs w:val="28"/>
+        </w:rPr>
+        <w:t xml:space="preserve">– Содержимое файла </w:t>
+      </w:r>
+      <w:r>
+        <w:rPr>
+          <w:rFonts w:ascii="Times New Roman" w:hAnsi="Times New Roman" w:cs="Times New Roman"/>
+          <w:sz w:val="28"/>
+          <w:szCs w:val="28"/>
+          <w:lang w:val="en-US"/>
+        </w:rPr>
+        <w:t>header</w:t>
+      </w:r>
+      <w:r>
+        <w:rPr>
+          <w:rFonts w:ascii="Times New Roman" w:hAnsi="Times New Roman" w:cs="Times New Roman"/>
+          <w:sz w:val="28"/>
+          <w:szCs w:val="28"/>
+        </w:rPr>
+        <w:t>.</w:t>
+      </w:r>
+      <w:r>
+        <w:rPr>
+          <w:rFonts w:ascii="Times New Roman" w:hAnsi="Times New Roman" w:cs="Times New Roman"/>
+          <w:sz w:val="28"/>
+          <w:szCs w:val="28"/>
+          <w:lang w:val="en-US"/>
+        </w:rPr>
+        <w:t>xml</w:t>
+      </w:r>
+    </w:p>
+    <w:p>
+      <w:pPr>
+        <w:spacing w:line="360" w:lineRule="auto"/>
+        <w:jc w:val="both"/>
+        <w:rPr>
+          <w:rFonts w:ascii="Times New Roman" w:hAnsi="Times New Roman" w:cs="Times New Roman"/>
+          <w:sz w:val="28"/>
+          <w:szCs w:val="28"/>
+          <w:lang w:val="en-US"/>
+        </w:rPr>
+      </w:pPr>
+      <w:r>
+        <w:rPr>
+          <w:rFonts w:ascii="Times New Roman" w:hAnsi="Times New Roman" w:cs="Times New Roman"/>
+          <w:sz w:val="28"/>
+          <w:szCs w:val="28"/>
+        </w:rPr>
+        <w:lastRenderedPageBreak/>
+        <w:drawing>
+          <wp:inline distT="0" distB="0" distL="0" distR="0" wp14:anchorId="1D13F69A" wp14:editId="1211FB31">
+            <wp:extent cx="5940425" cy="6077585"/>
+            <wp:effectExtent l="0" t="0" r="3175" b="0"/>
+            <wp:docPr id="294656154" name="Рисунок 1"/>
+            <wp:cNvGraphicFramePr>
+              <a:graphicFrameLocks xmlns:a="http://schemas.openxmlformats.org/drawingml/2006/main" noChangeAspect="1"/>
+            </wp:cNvGraphicFramePr>
+            <a:graphic xmlns:a="http://schemas.openxmlformats.org/drawingml/2006/main">
+              <a:graphicData uri="http://schemas.openxmlformats.org/drawingml/2006/picture">
+                <pic:pic xmlns:pic="http://schemas.openxmlformats.org/drawingml/2006/picture">
+                  <pic:nvPicPr>
+                    <pic:cNvPr id="294656154" name=""/>
+                    <pic:cNvPicPr/>
+                  </pic:nvPicPr>
+                  <pic:blipFill>
+                    <a:blip r:embed="rId51"/>
+                    <a:stretch>
+                      <a:fillRect/>
+                    </a:stretch>
+                  </pic:blipFill>
+                  <pic:spPr>
+                    <a:xfrm>
+                      <a:off x="0" y="0"/>
+                      <a:ext cx="5940425" cy="6077585"/>
+                    </a:xfrm>
+                    <a:prstGeom prst="rect">
+                      <a:avLst/>
+                    </a:prstGeom>
+                  </pic:spPr>
+                </pic:pic>
+              </a:graphicData>
+            </a:graphic>
+          </wp:inline>
+        </w:drawing>
+      </w:r>
+    </w:p>
+    <w:p>
+      <w:pPr>
+        <w:spacing w:line="360" w:lineRule="auto"/>
+        <w:jc w:val="both"/>
+        <w:rPr>
+          <w:rFonts w:ascii="Times New Roman" w:hAnsi="Times New Roman" w:cs="Times New Roman"/>
+          <w:sz w:val="28"/>
+          <w:szCs w:val="28"/>
+          <w:lang w:val="en-US"/>
+        </w:rPr>
+      </w:pPr>
+      <w:r>
+        <w:rPr>
+          <w:rFonts w:ascii="Times New Roman" w:hAnsi="Times New Roman" w:cs="Times New Roman"/>
+          <w:sz w:val="28"/>
+          <w:szCs w:val="28"/>
+        </w:rPr>
+        <w:t xml:space="preserve">Рисунок 7.4 – Часть кода, которая была изменена в файле </w:t>
+      </w:r>
+      <w:proofErr w:type="spellStart"/>
+      <w:r>
+        <w:rPr>
+          <w:rFonts w:ascii="Times New Roman" w:hAnsi="Times New Roman" w:cs="Times New Roman"/>
+          <w:sz w:val="28"/>
+          <w:szCs w:val="28"/>
+          <w:lang w:val="en-US"/>
+        </w:rPr>
+        <w:t>MainActivity</w:t>
+      </w:r>
+      <w:proofErr w:type="spellEnd"/>
+      <w:r>
+        <w:rPr>
+          <w:rFonts w:ascii="Times New Roman" w:hAnsi="Times New Roman" w:cs="Times New Roman"/>
+          <w:sz w:val="28"/>
+          <w:szCs w:val="28"/>
+        </w:rPr>
+        <w:t>.</w:t>
+      </w:r>
+      <w:r>
+        <w:rPr>
+          <w:rFonts w:ascii="Times New Roman" w:hAnsi="Times New Roman" w:cs="Times New Roman"/>
+          <w:sz w:val="28"/>
+          <w:szCs w:val="28"/>
+          <w:lang w:val="en-US"/>
+        </w:rPr>
+        <w:t>java</w:t>
+      </w:r>
+    </w:p>
+    <w:p>
+      <w:pPr>
+        <w:spacing w:line="360" w:lineRule="auto"/>
+        <w:jc w:val="both"/>
+        <w:rPr>
+          <w:rFonts w:ascii="Times New Roman" w:hAnsi="Times New Roman" w:cs="Times New Roman"/>
+          <w:sz w:val="28"/>
+          <w:szCs w:val="28"/>
+          <w:lang w:val="en-US"/>
+        </w:rPr>
+      </w:pPr>
+      <w:r>
+        <w:rPr>
+          <w:rFonts w:ascii="Times New Roman" w:hAnsi="Times New Roman" w:cs="Times New Roman"/>
+          <w:sz w:val="28"/>
+          <w:szCs w:val="28"/>
+        </w:rPr>
+        <w:lastRenderedPageBreak/>
+        <w:drawing>
+          <wp:inline distT="0" distB="0" distL="0" distR="0" wp14:anchorId="490E25E0" wp14:editId="7DABAFAD">
+            <wp:extent cx="2626987" cy="5400000"/>
+            <wp:effectExtent l="0" t="0" r="2540" b="0"/>
+            <wp:docPr id="1756893306" name="Рисунок 1"/>
+            <wp:cNvGraphicFramePr>
+              <a:graphicFrameLocks xmlns:a="http://schemas.openxmlformats.org/drawingml/2006/main" noChangeAspect="1"/>
+            </wp:cNvGraphicFramePr>
+            <a:graphic xmlns:a="http://schemas.openxmlformats.org/drawingml/2006/main">
+              <a:graphicData uri="http://schemas.openxmlformats.org/drawingml/2006/picture">
+                <pic:pic xmlns:pic="http://schemas.openxmlformats.org/drawingml/2006/picture">
+                  <pic:nvPicPr>
+                    <pic:cNvPr id="1756893306" name=""/>
+                    <pic:cNvPicPr/>
+                  </pic:nvPicPr>
+                  <pic:blipFill>
+                    <a:blip r:embed="rId52"/>
+                    <a:stretch>
+                      <a:fillRect/>
+                    </a:stretch>
+                  </pic:blipFill>
+                  <pic:spPr>
+                    <a:xfrm>
+                      <a:off x="0" y="0"/>
+                      <a:ext cx="2626987" cy="5400000"/>
+                    </a:xfrm>
+                    <a:prstGeom prst="rect">
+                      <a:avLst/>
+                    </a:prstGeom>
+                  </pic:spPr>
+                </pic:pic>
+              </a:graphicData>
+            </a:graphic>
+          </wp:inline>
+        </w:drawing>
+      </w:r>
+    </w:p>
+    <w:p>
+      <w:pPr>
+        <w:spacing w:line="360" w:lineRule="auto"/>
+        <w:jc w:val="both"/>
+        <w:rPr>
+          <w:rFonts w:ascii="Times New Roman" w:hAnsi="Times New Roman" w:cs="Times New Roman"/>
+          <w:b/>
+          <w:bCs/>
+          <w:sz w:val="28"/>
+          <w:szCs w:val="28"/>
+        </w:rPr>
+      </w:pPr>
+      <w:r>
+        <w:rPr>
+          <w:rFonts w:ascii="Times New Roman" w:hAnsi="Times New Roman" w:cs="Times New Roman"/>
+          <w:b/>
+          <w:bCs/>
+          <w:sz w:val="28"/>
+          <w:szCs w:val="28"/>
+        </w:rPr>
+        <w:t>Задание 8</w:t>
+      </w:r>
+    </w:p>
+    <w:p>
+      <w:pPr>
+        <w:spacing w:line="360" w:lineRule="auto"/>
+        <w:jc w:val="both"/>
+        <w:rPr>
+          <w:rFonts w:ascii="Times New Roman" w:hAnsi="Times New Roman" w:cs="Times New Roman"/>
+          <w:sz w:val="28"/>
+          <w:szCs w:val="28"/>
+        </w:rPr>
+      </w:pPr>
+      <w:r>
+        <w:rPr>
+          <w:rFonts w:ascii="Times New Roman" w:hAnsi="Times New Roman" w:cs="Times New Roman"/>
+          <w:sz w:val="28"/>
+          <w:szCs w:val="28"/>
+        </w:rPr>
+        <w:t xml:space="preserve">Контейнер </w:t>
+      </w:r>
+      <w:proofErr w:type="spellStart"/>
+      <w:r>
+        <w:rPr>
+          <w:rFonts w:ascii="Times New Roman" w:hAnsi="Times New Roman" w:cs="Times New Roman"/>
+          <w:sz w:val="28"/>
+          <w:szCs w:val="28"/>
+        </w:rPr>
+        <w:t>Parcel</w:t>
+      </w:r>
+      <w:proofErr w:type="spellEnd"/>
+      <w:r>
+        <w:rPr>
+          <w:rFonts w:ascii="Times New Roman" w:hAnsi="Times New Roman" w:cs="Times New Roman"/>
+          <w:sz w:val="28"/>
+          <w:szCs w:val="28"/>
+        </w:rPr>
+        <w:t xml:space="preserve"> и интерфейс </w:t>
+      </w:r>
+      <w:proofErr w:type="spellStart"/>
+      <w:r>
+        <w:rPr>
+          <w:rFonts w:ascii="Times New Roman" w:hAnsi="Times New Roman" w:cs="Times New Roman"/>
+          <w:sz w:val="28"/>
+          <w:szCs w:val="28"/>
+        </w:rPr>
+        <w:t>Parcelable</w:t>
+      </w:r>
+      <w:proofErr w:type="spellEnd"/>
+      <w:r>
+        <w:rPr>
+          <w:rFonts w:ascii="Times New Roman" w:hAnsi="Times New Roman" w:cs="Times New Roman"/>
+          <w:sz w:val="28"/>
+          <w:szCs w:val="28"/>
+        </w:rPr>
+        <w:t xml:space="preserve"> для передачи данных между </w:t>
+      </w:r>
+      <w:proofErr w:type="spellStart"/>
+      <w:r>
+        <w:rPr>
+          <w:rFonts w:ascii="Times New Roman" w:hAnsi="Times New Roman" w:cs="Times New Roman"/>
+          <w:sz w:val="28"/>
+          <w:szCs w:val="28"/>
+        </w:rPr>
+        <w:t>Activity</w:t>
+      </w:r>
+      <w:proofErr w:type="spellEnd"/>
+      <w:r>
+        <w:rPr>
+          <w:rFonts w:ascii="Times New Roman" w:hAnsi="Times New Roman" w:cs="Times New Roman"/>
+          <w:sz w:val="28"/>
+          <w:szCs w:val="28"/>
+        </w:rPr>
+        <w:t>.</w:t>
+      </w:r>
+    </w:p>
+    <w:p>
+      <w:pPr>
+        <w:spacing w:line="360" w:lineRule="auto"/>
+        <w:jc w:val="both"/>
+        <w:rPr>
+          <w:rFonts w:ascii="Times New Roman" w:hAnsi="Times New Roman" w:cs="Times New Roman"/>
+          <w:sz w:val="28"/>
+          <w:szCs w:val="28"/>
+        </w:rPr>
+      </w:pPr>
+      <w:r>
+        <w:rPr>
+          <w:rFonts w:ascii="Times New Roman" w:hAnsi="Times New Roman" w:cs="Times New Roman"/>
+          <w:sz w:val="28"/>
+          <w:szCs w:val="28"/>
+        </w:rPr>
+        <w:lastRenderedPageBreak/>
+        <w:drawing>
+          <wp:inline distT="0" distB="0" distL="0" distR="0" wp14:anchorId="32A5A3E3" wp14:editId="53591291">
+            <wp:extent cx="5400000" cy="5212400"/>
+            <wp:effectExtent l="0" t="0" r="0" b="7620"/>
+            <wp:docPr id="2137087918" name="Рисунок 1"/>
+            <wp:cNvGraphicFramePr>
+              <a:graphicFrameLocks xmlns:a="http://schemas.openxmlformats.org/drawingml/2006/main" noChangeAspect="1"/>
+            </wp:cNvGraphicFramePr>
+            <a:graphic xmlns:a="http://schemas.openxmlformats.org/drawingml/2006/main">
+              <a:graphicData uri="http://schemas.openxmlformats.org/drawingml/2006/picture">
+                <pic:pic xmlns:pic="http://schemas.openxmlformats.org/drawingml/2006/picture">
+                  <pic:nvPicPr>
+                    <pic:cNvPr id="2137087918" name=""/>
+                    <pic:cNvPicPr/>
+                  </pic:nvPicPr>
+                  <pic:blipFill>
+                    <a:blip r:embed="rId53"/>
+                    <a:stretch>
+                      <a:fillRect/>
+                    </a:stretch>
+                  </pic:blipFill>
+                  <pic:spPr>
+                    <a:xfrm>
+                      <a:off x="0" y="0"/>
+                      <a:ext cx="5400000" cy="5212400"/>
+                    </a:xfrm>
+                    <a:prstGeom prst="rect">
+                      <a:avLst/>
+                    </a:prstGeom>
+                  </pic:spPr>
+                </pic:pic>
+              </a:graphicData>
+            </a:graphic>
+          </wp:inline>
+        </w:drawing>
+      </w:r>
+    </w:p>
+    <w:p>
+      <w:pPr>
+        <w:spacing w:line="360" w:lineRule="auto"/>
+        <w:jc w:val="both"/>
+        <w:rPr>
+          <w:rFonts w:ascii="Times New Roman" w:hAnsi="Times New Roman" w:cs="Times New Roman"/>
+          <w:sz w:val="28"/>
+          <w:szCs w:val="28"/>
+        </w:rPr>
+      </w:pPr>
+    </w:p>
+    <w:p>
+      <w:pPr>
+        <w:spacing w:line="360" w:lineRule="auto"/>
+        <w:jc w:val="both"/>
+        <w:rPr>
+          <w:rFonts w:ascii="Times New Roman" w:hAnsi="Times New Roman" w:cs="Times New Roman"/>
+          <w:sz w:val="28"/>
+          <w:szCs w:val="28"/>
+        </w:rPr>
+      </w:pPr>
+      <w:r>
+        <w:rPr>
+          <w:rFonts w:ascii="Times New Roman" w:hAnsi="Times New Roman" w:cs="Times New Roman"/>
+          <w:sz w:val="28"/>
+          <w:szCs w:val="28"/>
+        </w:rPr>
+        <w:drawing>
+          <wp:inline distT="0" distB="0" distL="0" distR="0" wp14:anchorId="645728F8" wp14:editId="6FBC1CEE">
+            <wp:extent cx="5400000" cy="982448"/>
+            <wp:effectExtent l="0" t="0" r="0" b="8255"/>
+            <wp:docPr id="16962642" name="Рисунок 1"/>
+            <wp:cNvGraphicFramePr>
+              <a:graphicFrameLocks xmlns:a="http://schemas.openxmlformats.org/drawingml/2006/main" noChangeAspect="1"/>
+            </wp:cNvGraphicFramePr>
+            <a:graphic xmlns:a="http://schemas.openxmlformats.org/drawingml/2006/main">
+              <a:graphicData uri="http://schemas.openxmlformats.org/drawingml/2006/picture">
+                <pic:pic xmlns:pic="http://schemas.openxmlformats.org/drawingml/2006/picture">
+                  <pic:nvPicPr>
+                    <pic:cNvPr id="16962642" name=""/>
+                    <pic:cNvPicPr/>
+                  </pic:nvPicPr>
+                  <pic:blipFill>
+                    <a:blip r:embed="rId54"/>
+                    <a:stretch>
+                      <a:fillRect/>
+                    </a:stretch>
+                  </pic:blipFill>
+                  <pic:spPr>
+                    <a:xfrm>
+                      <a:off x="0" y="0"/>
+                      <a:ext cx="5400000" cy="982448"/>
+                    </a:xfrm>
+                    <a:prstGeom prst="rect">
+                      <a:avLst/>
+                    </a:prstGeom>
+                  </pic:spPr>
+                </pic:pic>
+              </a:graphicData>
+            </a:graphic>
+          </wp:inline>
+        </w:drawing>
+      </w:r>
+    </w:p>
+    <w:p>
+      <w:pPr>
+        <w:spacing w:line="360" w:lineRule="auto"/>
+        <w:jc w:val="both"/>
+        <w:rPr>
+          <w:rFonts w:ascii="Times New Roman" w:hAnsi="Times New Roman" w:cs="Times New Roman"/>
+          <w:sz w:val="28"/>
+          <w:szCs w:val="28"/>
+        </w:rPr>
+      </w:pPr>
+    </w:p>
+    <w:p>
+      <w:pPr>
+        <w:spacing w:line="360" w:lineRule="auto"/>
+        <w:jc w:val="both"/>
+        <w:rPr>
+          <w:rFonts w:ascii="Times New Roman" w:hAnsi="Times New Roman" w:cs="Times New Roman"/>
+          <w:sz w:val="28"/>
+          <w:szCs w:val="28"/>
+          <w:lang w:val="en-US"/>
+        </w:rPr>
+      </w:pPr>
+      <w:r>
+        <w:rPr>
+          <w:rFonts w:ascii="Times New Roman" w:hAnsi="Times New Roman" w:cs="Times New Roman"/>
+          <w:sz w:val="28"/>
+          <w:szCs w:val="28"/>
+        </w:rPr>
+        <w:lastRenderedPageBreak/>
+        <w:drawing>
+          <wp:inline distT="0" distB="0" distL="0" distR="0" wp14:anchorId="0A5CFC9B" wp14:editId="305AB172">
+            <wp:extent cx="5400000" cy="2304885"/>
+            <wp:effectExtent l="0" t="0" r="0" b="635"/>
+            <wp:docPr id="137565873" name="Рисунок 1"/>
+            <wp:cNvGraphicFramePr>
+              <a:graphicFrameLocks xmlns:a="http://schemas.openxmlformats.org/drawingml/2006/main" noChangeAspect="1"/>
+            </wp:cNvGraphicFramePr>
+            <a:graphic xmlns:a="http://schemas.openxmlformats.org/drawingml/2006/main">
+              <a:graphicData uri="http://schemas.openxmlformats.org/drawingml/2006/picture">
+                <pic:pic xmlns:pic="http://schemas.openxmlformats.org/drawingml/2006/picture">
+                  <pic:nvPicPr>
+                    <pic:cNvPr id="137565873" name=""/>
+                    <pic:cNvPicPr/>
+                  </pic:nvPicPr>
+                  <pic:blipFill>
+                    <a:blip r:embed="rId55"/>
+                    <a:stretch>
+                      <a:fillRect/>
+                    </a:stretch>
+                  </pic:blipFill>
+                  <pic:spPr>
+                    <a:xfrm>
+                      <a:off x="0" y="0"/>
+                      <a:ext cx="5400000" cy="2304885"/>
+                    </a:xfrm>
+                    <a:prstGeom prst="rect">
+                      <a:avLst/>
+                    </a:prstGeom>
+                  </pic:spPr>
+                </pic:pic>
+              </a:graphicData>
+            </a:graphic>
+          </wp:inline>
+        </w:drawing>
+      </w:r>
+    </w:p>
+    <w:p>
+      <w:pPr>
+        <w:spacing w:line="360" w:lineRule="auto"/>
+        <w:jc w:val="both"/>
+        <w:rPr>
+          <w:rFonts w:ascii="Times New Roman" w:hAnsi="Times New Roman" w:cs="Times New Roman"/>
+          <w:sz w:val="28"/>
+          <w:szCs w:val="28"/>
+        </w:rPr>
+      </w:pPr>
+    </w:p>
+    <w:p>
+      <w:pPr>
+        <w:spacing w:line="360" w:lineRule="auto"/>
+        <w:jc w:val="both"/>
+        <w:rPr>
+          <w:rFonts w:ascii="Times New Roman" w:hAnsi="Times New Roman" w:cs="Times New Roman"/>
+          <w:sz w:val="28"/>
+          <w:szCs w:val="28"/>
+          <w:lang w:val="en-US"/>
+        </w:rPr>
+      </w:pPr>
+      <w:r>
+        <w:rPr>
+          <w:rFonts w:ascii="Times New Roman" w:hAnsi="Times New Roman" w:cs="Times New Roman"/>
+          <w:sz w:val="28"/>
+          <w:szCs w:val="28"/>
+        </w:rPr>
+        <w:drawing>
+          <wp:inline distT="0" distB="0" distL="0" distR="0" wp14:anchorId="1A8FCB82" wp14:editId="50F4D45E">
+            <wp:extent cx="5400000" cy="1648575"/>
+            <wp:effectExtent l="0" t="0" r="0" b="8890"/>
+            <wp:docPr id="2051588176" name="Рисунок 1"/>
+            <wp:cNvGraphicFramePr>
+              <a:graphicFrameLocks xmlns:a="http://schemas.openxmlformats.org/drawingml/2006/main" noChangeAspect="1"/>
+            </wp:cNvGraphicFramePr>
+            <a:graphic xmlns:a="http://schemas.openxmlformats.org/drawingml/2006/main">
+              <a:graphicData uri="http://schemas.openxmlformats.org/drawingml/2006/picture">
+                <pic:pic xmlns:pic="http://schemas.openxmlformats.org/drawingml/2006/picture">
+                  <pic:nvPicPr>
+                    <pic:cNvPr id="2051588176" name=""/>
+                    <pic:cNvPicPr/>
+                  </pic:nvPicPr>
+                  <pic:blipFill>
+                    <a:blip r:embed="rId56"/>
+                    <a:stretch>
+                      <a:fillRect/>
+                    </a:stretch>
+                  </pic:blipFill>
+                  <pic:spPr>
+                    <a:xfrm>
+                      <a:off x="0" y="0"/>
+                      <a:ext cx="5400000" cy="1648575"/>
+                    </a:xfrm>
+                    <a:prstGeom prst="rect">
+                      <a:avLst/>
+                    </a:prstGeom>
+                  </pic:spPr>
+                </pic:pic>
+              </a:graphicData>
+            </a:graphic>
+          </wp:inline>
+        </w:drawing>
+      </w:r>
+    </w:p>
+    <w:p>
+      <w:pPr>
+        <w:spacing w:line="360" w:lineRule="auto"/>
+        <w:jc w:val="both"/>
+        <w:rPr>
+          <w:rFonts w:ascii="Times New Roman" w:hAnsi="Times New Roman" w:cs="Times New Roman"/>
+          <w:sz w:val="28"/>
+          <w:szCs w:val="28"/>
+          <w:lang w:val="en-US"/>
+        </w:rPr>
+      </w:pPr>
+    </w:p>
+    <w:p>
+      <w:pPr>
+        <w:spacing w:line="360" w:lineRule="auto"/>
+        <w:jc w:val="both"/>
+        <w:rPr>
+          <w:rFonts w:ascii="Times New Roman" w:hAnsi="Times New Roman" w:cs="Times New Roman"/>
+          <w:b/>
+          <w:bCs/>
+          <w:sz w:val="28"/>
+          <w:szCs w:val="28"/>
+        </w:rPr>
+      </w:pPr>
+      <w:r>
+        <w:rPr>
+          <w:rFonts w:ascii="Times New Roman" w:hAnsi="Times New Roman" w:cs="Times New Roman"/>
+          <w:b/>
+          <w:bCs/>
+          <w:sz w:val="28"/>
+          <w:szCs w:val="28"/>
+        </w:rPr>
+        <w:t>Задание 9</w:t>
+      </w:r>
+    </w:p>
+    <w:p>
+      <w:pPr>
+        <w:spacing w:line="360" w:lineRule="auto"/>
+        <w:jc w:val="both"/>
+        <w:rPr>
+          <w:rFonts w:ascii="Times New Roman" w:hAnsi="Times New Roman" w:cs="Times New Roman"/>
+          <w:sz w:val="28"/>
+          <w:szCs w:val="28"/>
+        </w:rPr>
+      </w:pPr>
+      <w:r>
+        <w:rPr>
+          <w:rFonts w:ascii="Times New Roman" w:hAnsi="Times New Roman" w:cs="Times New Roman"/>
+          <w:sz w:val="28"/>
+          <w:szCs w:val="28"/>
+        </w:rPr>
+        <w:drawing>
+          <wp:inline distT="0" distB="0" distL="0" distR="0" wp14:anchorId="060C7E45" wp14:editId="4DCB52CE">
+            <wp:extent cx="5400000" cy="905676"/>
+            <wp:effectExtent l="0" t="0" r="0" b="8890"/>
+            <wp:docPr id="2011390181" name="Рисунок 1"/>
+            <wp:cNvGraphicFramePr>
+              <a:graphicFrameLocks xmlns:a="http://schemas.openxmlformats.org/drawingml/2006/main" noChangeAspect="1"/>
+            </wp:cNvGraphicFramePr>
+            <a:graphic xmlns:a="http://schemas.openxmlformats.org/drawingml/2006/main">
+              <a:graphicData uri="http://schemas.openxmlformats.org/drawingml/2006/picture">
+                <pic:pic xmlns:pic="http://schemas.openxmlformats.org/drawingml/2006/picture">
+                  <pic:nvPicPr>
+                    <pic:cNvPr id="2011390181" name=""/>
+                    <pic:cNvPicPr/>
+                  </pic:nvPicPr>
+                  <pic:blipFill>
+                    <a:blip r:embed="rId57"/>
+                    <a:stretch>
+                      <a:fillRect/>
+                    </a:stretch>
+                  </pic:blipFill>
+                  <pic:spPr>
+                    <a:xfrm>
+                      <a:off x="0" y="0"/>
+                      <a:ext cx="5400000" cy="905676"/>
+                    </a:xfrm>
+                    <a:prstGeom prst="rect">
+                      <a:avLst/>
+                    </a:prstGeom>
+                  </pic:spPr>
+                </pic:pic>
+              </a:graphicData>
+            </a:graphic>
+          </wp:inline>
+        </w:drawing>
+      </w:r>
+    </w:p>
+    <w:p>
+      <w:pPr>
+        <w:spacing w:line="360" w:lineRule="auto"/>
+        <w:jc w:val="both"/>
+        <w:rPr>
+          <w:rFonts w:ascii="Times New Roman" w:hAnsi="Times New Roman" w:cs="Times New Roman"/>
+          <w:sz w:val="28"/>
+          <w:szCs w:val="28"/>
+        </w:rPr>
+      </w:pPr>
+    </w:p>
+    <w:p>
+      <w:pPr>
+        <w:spacing w:line="360" w:lineRule="auto"/>
+        <w:jc w:val="both"/>
+        <w:rPr>
+          <w:rFonts w:ascii="Times New Roman" w:hAnsi="Times New Roman" w:cs="Times New Roman"/>
+          <w:sz w:val="28"/>
+          <w:szCs w:val="28"/>
+        </w:rPr>
+      </w:pPr>
+      <w:r>
+        <w:rPr>
+          <w:rFonts w:ascii="Times New Roman" w:hAnsi="Times New Roman" w:cs="Times New Roman"/>
+          <w:sz w:val="28"/>
+          <w:szCs w:val="28"/>
+        </w:rPr>
+        <w:lastRenderedPageBreak/>
+        <w:drawing>
+          <wp:inline distT="0" distB="0" distL="0" distR="0" wp14:anchorId="6FCE6C13" wp14:editId="6A22B250">
+            <wp:extent cx="5400000" cy="2796686"/>
+            <wp:effectExtent l="0" t="0" r="0" b="3810"/>
+            <wp:docPr id="1646819218" name="Рисунок 1"/>
+            <wp:cNvGraphicFramePr>
+              <a:graphicFrameLocks xmlns:a="http://schemas.openxmlformats.org/drawingml/2006/main" noChangeAspect="1"/>
+            </wp:cNvGraphicFramePr>
+            <a:graphic xmlns:a="http://schemas.openxmlformats.org/drawingml/2006/main">
+              <a:graphicData uri="http://schemas.openxmlformats.org/drawingml/2006/picture">
+                <pic:pic xmlns:pic="http://schemas.openxmlformats.org/drawingml/2006/picture">
+                  <pic:nvPicPr>
+                    <pic:cNvPr id="1646819218" name=""/>
+                    <pic:cNvPicPr/>
+                  </pic:nvPicPr>
+                  <pic:blipFill>
+                    <a:blip r:embed="rId58"/>
+                    <a:stretch>
+                      <a:fillRect/>
+                    </a:stretch>
+                  </pic:blipFill>
+                  <pic:spPr>
+                    <a:xfrm>
+                      <a:off x="0" y="0"/>
+                      <a:ext cx="5400000" cy="2796686"/>
+                    </a:xfrm>
+                    <a:prstGeom prst="rect">
+                      <a:avLst/>
+                    </a:prstGeom>
+                  </pic:spPr>
+                </pic:pic>
+              </a:graphicData>
+            </a:graphic>
+          </wp:inline>
+        </w:drawing>
+      </w:r>
+    </w:p>
+    <w:p>
+      <w:pPr>
+        <w:spacing w:line="360" w:lineRule="auto"/>
+        <w:jc w:val="both"/>
+        <w:rPr>
+          <w:rFonts w:ascii="Times New Roman" w:hAnsi="Times New Roman" w:cs="Times New Roman"/>
+          <w:sz w:val="28"/>
+          <w:szCs w:val="28"/>
+        </w:rPr>
+      </w:pPr>
+    </w:p>
+    <w:p>
+      <w:pPr>
+        <w:spacing w:line="360" w:lineRule="auto"/>
+        <w:jc w:val="both"/>
+        <w:rPr>
+          <w:rFonts w:ascii="Times New Roman" w:hAnsi="Times New Roman" w:cs="Times New Roman"/>
+          <w:sz w:val="28"/>
+          <w:szCs w:val="28"/>
+        </w:rPr>
+      </w:pPr>
+      <w:r>
+        <w:rPr>
+          <w:rFonts w:ascii="Times New Roman" w:hAnsi="Times New Roman" w:cs="Times New Roman"/>
+          <w:sz w:val="28"/>
+          <w:szCs w:val="28"/>
+        </w:rPr>
+        <w:lastRenderedPageBreak/>
+        <w:drawing>
+          <wp:inline distT="0" distB="0" distL="0" distR="0" wp14:anchorId="04DFBEDB" wp14:editId="3CE81544">
+            <wp:extent cx="5400000" cy="5879679"/>
+            <wp:effectExtent l="0" t="0" r="0" b="6985"/>
+            <wp:docPr id="706704487" name="Рисунок 1"/>
+            <wp:cNvGraphicFramePr>
+              <a:graphicFrameLocks xmlns:a="http://schemas.openxmlformats.org/drawingml/2006/main" noChangeAspect="1"/>
+            </wp:cNvGraphicFramePr>
+            <a:graphic xmlns:a="http://schemas.openxmlformats.org/drawingml/2006/main">
+              <a:graphicData uri="http://schemas.openxmlformats.org/drawingml/2006/picture">
+                <pic:pic xmlns:pic="http://schemas.openxmlformats.org/drawingml/2006/picture">
+                  <pic:nvPicPr>
+                    <pic:cNvPr id="706704487" name=""/>
+                    <pic:cNvPicPr/>
+                  </pic:nvPicPr>
+                  <pic:blipFill>
+                    <a:blip r:embed="rId59"/>
+                    <a:stretch>
+                      <a:fillRect/>
+                    </a:stretch>
+                  </pic:blipFill>
+                  <pic:spPr>
+                    <a:xfrm>
+                      <a:off x="0" y="0"/>
+                      <a:ext cx="5400000" cy="5879679"/>
+                    </a:xfrm>
+                    <a:prstGeom prst="rect">
+                      <a:avLst/>
+                    </a:prstGeom>
+                  </pic:spPr>
+                </pic:pic>
+              </a:graphicData>
+            </a:graphic>
+          </wp:inline>
+        </w:drawing>
+      </w:r>
+    </w:p>
+    <w:p>
+      <w:pPr>
+        <w:spacing w:line="360" w:lineRule="auto"/>
+        <w:jc w:val="both"/>
+        <w:rPr>
+          <w:rFonts w:ascii="Times New Roman" w:hAnsi="Times New Roman" w:cs="Times New Roman"/>
+          <w:sz w:val="28"/>
+          <w:szCs w:val="28"/>
+        </w:rPr>
+      </w:pPr>
+    </w:p>
+    <w:p>
+      <w:pPr>
+        <w:spacing w:line="360" w:lineRule="auto"/>
+        <w:jc w:val="both"/>
+        <w:rPr>
+          <w:rFonts w:ascii="Times New Roman" w:hAnsi="Times New Roman" w:cs="Times New Roman"/>
+          <w:sz w:val="28"/>
+          <w:szCs w:val="28"/>
+        </w:rPr>
+      </w:pPr>
+      <w:r>
+        <w:rPr>
+          <w:rFonts w:ascii="Times New Roman" w:hAnsi="Times New Roman" w:cs="Times New Roman"/>
+          <w:sz w:val="28"/>
+          <w:szCs w:val="28"/>
+        </w:rPr>
+        <w:drawing>
+          <wp:inline distT="0" distB="0" distL="0" distR="0" wp14:anchorId="6BC1FA61" wp14:editId="3DB7BEF5">
+            <wp:extent cx="5400000" cy="1929107"/>
+            <wp:effectExtent l="0" t="0" r="0" b="0"/>
+            <wp:docPr id="1439450142" name="Рисунок 1"/>
+            <wp:cNvGraphicFramePr>
+              <a:graphicFrameLocks xmlns:a="http://schemas.openxmlformats.org/drawingml/2006/main" noChangeAspect="1"/>
+            </wp:cNvGraphicFramePr>
+            <a:graphic xmlns:a="http://schemas.openxmlformats.org/drawingml/2006/main">
+              <a:graphicData uri="http://schemas.openxmlformats.org/drawingml/2006/picture">
+                <pic:pic xmlns:pic="http://schemas.openxmlformats.org/drawingml/2006/picture">
+                  <pic:nvPicPr>
+                    <pic:cNvPr id="1439450142" name=""/>
+                    <pic:cNvPicPr/>
+                  </pic:nvPicPr>
+                  <pic:blipFill>
+                    <a:blip r:embed="rId60"/>
+                    <a:stretch>
+                      <a:fillRect/>
+                    </a:stretch>
+                  </pic:blipFill>
+                  <pic:spPr>
+                    <a:xfrm>
+                      <a:off x="0" y="0"/>
+                      <a:ext cx="5400000" cy="1929107"/>
+                    </a:xfrm>
+                    <a:prstGeom prst="rect">
+                      <a:avLst/>
+                    </a:prstGeom>
+                  </pic:spPr>
+                </pic:pic>
+              </a:graphicData>
+            </a:graphic>
+          </wp:inline>
+        </w:drawing>
+      </w:r>
+    </w:p>
+    <w:p>
+      <w:pPr>
+        <w:spacing w:line="360" w:lineRule="auto"/>
+        <w:jc w:val="both"/>
+        <w:rPr>
+          <w:rFonts w:ascii="Times New Roman" w:hAnsi="Times New Roman" w:cs="Times New Roman"/>
+          <w:sz w:val="28"/>
+          <w:szCs w:val="28"/>
+        </w:rPr>
+      </w:pPr>
+    </w:p>
+    <w:p>
+      <w:pPr>
+        <w:spacing w:line="360" w:lineRule="auto"/>
+        <w:jc w:val="both"/>
+        <w:rPr>
+          <w:rFonts w:ascii="Times New Roman" w:hAnsi="Times New Roman" w:cs="Times New Roman"/>
+          <w:sz w:val="28"/>
+          <w:szCs w:val="28"/>
+        </w:rPr>
+      </w:pPr>
+      <w:r>
+        <w:rPr>
+          <w:rFonts w:ascii="Times New Roman" w:hAnsi="Times New Roman" w:cs="Times New Roman"/>
+          <w:sz w:val="28"/>
+          <w:szCs w:val="28"/>
+        </w:rPr>
+        <w:lastRenderedPageBreak/>
+        <w:drawing>
+          <wp:inline distT="0" distB="0" distL="0" distR="0" wp14:anchorId="52532DBB" wp14:editId="69B85630">
+            <wp:extent cx="5400000" cy="1537745"/>
+            <wp:effectExtent l="0" t="0" r="0" b="5715"/>
+            <wp:docPr id="1363489515" name="Рисунок 1"/>
+            <wp:cNvGraphicFramePr>
+              <a:graphicFrameLocks xmlns:a="http://schemas.openxmlformats.org/drawingml/2006/main" noChangeAspect="1"/>
+            </wp:cNvGraphicFramePr>
+            <a:graphic xmlns:a="http://schemas.openxmlformats.org/drawingml/2006/main">
+              <a:graphicData uri="http://schemas.openxmlformats.org/drawingml/2006/picture">
+                <pic:pic xmlns:pic="http://schemas.openxmlformats.org/drawingml/2006/picture">
+                  <pic:nvPicPr>
+                    <pic:cNvPr id="1363489515" name=""/>
+                    <pic:cNvPicPr/>
+                  </pic:nvPicPr>
+                  <pic:blipFill>
+                    <a:blip r:embed="rId61"/>
+                    <a:stretch>
+                      <a:fillRect/>
+                    </a:stretch>
+                  </pic:blipFill>
+                  <pic:spPr>
+                    <a:xfrm>
+                      <a:off x="0" y="0"/>
+                      <a:ext cx="5400000" cy="1537745"/>
+                    </a:xfrm>
+                    <a:prstGeom prst="rect">
+                      <a:avLst/>
+                    </a:prstGeom>
+                  </pic:spPr>
+                </pic:pic>
+              </a:graphicData>
+            </a:graphic>
+          </wp:inline>
+        </w:drawing>
+      </w:r>
+    </w:p>
+    <w:p>
+      <w:pPr>
+        <w:spacing w:line="360" w:lineRule="auto"/>
+        <w:jc w:val="both"/>
+        <w:rPr>
+          <w:rFonts w:ascii="Times New Roman" w:hAnsi="Times New Roman" w:cs="Times New Roman"/>
+          <w:sz w:val="28"/>
+          <w:szCs w:val="28"/>
+        </w:rPr>
+      </w:pPr>
+    </w:p>
+    <w:p>
+      <w:pPr>
+        <w:spacing w:line="360" w:lineRule="auto"/>
+        <w:jc w:val="both"/>
+        <w:rPr>
+          <w:rFonts w:ascii="Times New Roman" w:hAnsi="Times New Roman" w:cs="Times New Roman"/>
+          <w:sz w:val="28"/>
+          <w:szCs w:val="28"/>
+        </w:rPr>
+      </w:pPr>
+      <w:r>
+        <w:rPr>
+          <w:rFonts w:ascii="Times New Roman" w:hAnsi="Times New Roman" w:cs="Times New Roman"/>
+          <w:sz w:val="28"/>
+          <w:szCs w:val="28"/>
+        </w:rPr>
+        <w:drawing>
+          <wp:inline distT="0" distB="0" distL="0" distR="0" wp14:anchorId="1AA34549" wp14:editId="584BCC2D">
+            <wp:extent cx="5400000" cy="2310080"/>
+            <wp:effectExtent l="0" t="0" r="0" b="0"/>
+            <wp:docPr id="983001491" name="Рисунок 1"/>
+            <wp:cNvGraphicFramePr>
+              <a:graphicFrameLocks xmlns:a="http://schemas.openxmlformats.org/drawingml/2006/main" noChangeAspect="1"/>
+            </wp:cNvGraphicFramePr>
+            <a:graphic xmlns:a="http://schemas.openxmlformats.org/drawingml/2006/main">
+              <a:graphicData uri="http://schemas.openxmlformats.org/drawingml/2006/picture">
+                <pic:pic xmlns:pic="http://schemas.openxmlformats.org/drawingml/2006/picture">
+                  <pic:nvPicPr>
+                    <pic:cNvPr id="983001491" name=""/>
+                    <pic:cNvPicPr/>
+                  </pic:nvPicPr>
+                  <pic:blipFill>
+                    <a:blip r:embed="rId62"/>
+                    <a:stretch>
+                      <a:fillRect/>
+                    </a:stretch>
+                  </pic:blipFill>
+                  <pic:spPr>
+                    <a:xfrm>
+                      <a:off x="0" y="0"/>
+                      <a:ext cx="5400000" cy="2310080"/>
+                    </a:xfrm>
+                    <a:prstGeom prst="rect">
+                      <a:avLst/>
+                    </a:prstGeom>
+                  </pic:spPr>
+                </pic:pic>
+              </a:graphicData>
+            </a:graphic>
+          </wp:inline>
+        </w:drawing>
+      </w:r>
+    </w:p>
+    <w:p>
+      <w:pPr>
+        <w:spacing w:line="360" w:lineRule="auto"/>
+        <w:jc w:val="both"/>
+        <w:rPr>
+          <w:rFonts w:ascii="Times New Roman" w:hAnsi="Times New Roman" w:cs="Times New Roman"/>
+          <w:sz w:val="28"/>
+          <w:szCs w:val="28"/>
+        </w:rPr>
+      </w:pPr>
+    </w:p>
+    <w:p>
+      <w:pPr>
+        <w:spacing w:line="360" w:lineRule="auto"/>
+        <w:jc w:val="both"/>
+        <w:rPr>
+          <w:rFonts w:ascii="Times New Roman" w:hAnsi="Times New Roman" w:cs="Times New Roman"/>
+          <w:sz w:val="28"/>
+          <w:szCs w:val="28"/>
+        </w:rPr>
+      </w:pPr>
+      <w:r>
+        <w:rPr>
+          <w:rFonts w:ascii="Times New Roman" w:hAnsi="Times New Roman" w:cs="Times New Roman"/>
+          <w:sz w:val="28"/>
+          <w:szCs w:val="28"/>
+        </w:rPr>
+        <w:drawing>
+          <wp:inline distT="0" distB="0" distL="0" distR="0" wp14:anchorId="15BE3F03" wp14:editId="3529436A">
+            <wp:extent cx="5400000" cy="959359"/>
+            <wp:effectExtent l="0" t="0" r="0" b="0"/>
+            <wp:docPr id="1041135758" name="Рисунок 1"/>
+            <wp:cNvGraphicFramePr>
+              <a:graphicFrameLocks xmlns:a="http://schemas.openxmlformats.org/drawingml/2006/main" noChangeAspect="1"/>
+            </wp:cNvGraphicFramePr>
+            <a:graphic xmlns:a="http://schemas.openxmlformats.org/drawingml/2006/main">
+              <a:graphicData uri="http://schemas.openxmlformats.org/drawingml/2006/picture">
+                <pic:pic xmlns:pic="http://schemas.openxmlformats.org/drawingml/2006/picture">
+                  <pic:nvPicPr>
+                    <pic:cNvPr id="1041135758" name=""/>
+                    <pic:cNvPicPr/>
+                  </pic:nvPicPr>
+                  <pic:blipFill>
+                    <a:blip r:embed="rId63"/>
+                    <a:stretch>
+                      <a:fillRect/>
+                    </a:stretch>
+                  </pic:blipFill>
+                  <pic:spPr>
+                    <a:xfrm>
+                      <a:off x="0" y="0"/>
+                      <a:ext cx="5400000" cy="959359"/>
+                    </a:xfrm>
+                    <a:prstGeom prst="rect">
+                      <a:avLst/>
+                    </a:prstGeom>
+                  </pic:spPr>
+                </pic:pic>
+              </a:graphicData>
+            </a:graphic>
+          </wp:inline>
+        </w:drawing>
+      </w:r>
+    </w:p>
+    <w:p>
+      <w:pPr>
+        <w:spacing w:line="360" w:lineRule="auto"/>
+        <w:jc w:val="both"/>
+        <w:rPr>
+          <w:rFonts w:ascii="Times New Roman" w:hAnsi="Times New Roman" w:cs="Times New Roman"/>
+          <w:sz w:val="28"/>
+          <w:szCs w:val="28"/>
+        </w:rPr>
+      </w:pPr>
+    </w:p>
+    <w:p>
+      <w:pPr>
+        <w:spacing w:line="360" w:lineRule="auto"/>
+        <w:jc w:val="both"/>
+        <w:rPr>
+          <w:rFonts w:ascii="Times New Roman" w:hAnsi="Times New Roman" w:cs="Times New Roman"/>
+          <w:b/>
+          <w:bCs/>
+          <w:sz w:val="28"/>
+          <w:szCs w:val="28"/>
+        </w:rPr>
+      </w:pPr>
+      <w:r>
+        <w:rPr>
+          <w:rFonts w:ascii="Times New Roman" w:hAnsi="Times New Roman" w:cs="Times New Roman"/>
+          <w:b/>
+          <w:bCs/>
+          <w:sz w:val="28"/>
+          <w:szCs w:val="28"/>
+        </w:rPr>
+        <w:t xml:space="preserve">ЧАСТЬ </w:t>
+      </w:r>
+      <w:r>
+        <w:rPr>
+          <w:rFonts w:ascii="Times New Roman" w:hAnsi="Times New Roman" w:cs="Times New Roman"/>
+          <w:b/>
+          <w:bCs/>
+          <w:sz w:val="28"/>
+          <w:szCs w:val="28"/>
+        </w:rPr>
+        <w:t>2</w:t>
+      </w:r>
+    </w:p>
+    <w:p>
+      <w:pPr>
+        <w:spacing w:line="360" w:lineRule="auto"/>
+        <w:jc w:val="both"/>
+        <w:rPr>
+          <w:rFonts w:ascii="Times New Roman" w:hAnsi="Times New Roman" w:cs="Times New Roman"/>
+          <w:sz w:val="28"/>
+          <w:szCs w:val="28"/>
         </w:rPr>
       </w:pPr>
     </w:p>

</xml_diff>